<commit_message>
SA Final Project Commit 4
</commit_message>
<xml_diff>
--- a/design/plan.docx
+++ b/design/plan.docx
@@ -2,6 +2,159 @@
 <file path=word/document.xml><?xml version="1.0" encoding="utf-8"?>
 <w:document xmlns:wpc="http://schemas.microsoft.com/office/word/2010/wordprocessingCanvas" xmlns:mc="http://schemas.openxmlformats.org/markup-compatibility/2006" xmlns:o="urn:schemas-microsoft-com:office:office" xmlns:r="http://schemas.openxmlformats.org/officeDocument/2006/relationships" xmlns:m="http://schemas.openxmlformats.org/officeDocument/2006/math" xmlns:v="urn:schemas-microsoft-com:vml" xmlns:wp14="http://schemas.microsoft.com/office/word/2010/wordprocessingDrawing" xmlns:wp="http://schemas.openxmlformats.org/drawingml/2006/wordprocessingDrawing" xmlns:w10="urn:schemas-microsoft-com:office:word" xmlns:w="http://schemas.openxmlformats.org/wordprocessingml/2006/main" xmlns:w14="http://schemas.microsoft.com/office/word/2010/wordml" xmlns:w15="http://schemas.microsoft.com/office/word/2012/wordml" xmlns:wpg="http://schemas.microsoft.com/office/word/2010/wordprocessingGroup" xmlns:wpi="http://schemas.microsoft.com/office/word/2010/wordprocessingInk" xmlns:wne="http://schemas.microsoft.com/office/word/2006/wordml" xmlns:wps="http://schemas.microsoft.com/office/word/2010/wordprocessingShape" mc:Ignorable="w14 w15 wp14">
   <w:body>
+    <w:p>
+      <w:r>
+        <w:t>Outline | Program Structure:</w:t>
+      </w:r>
+    </w:p>
+    <w:p>
+      <w:pPr>
+        <w:pStyle w:val="ListParagraph"/>
+        <w:numPr>
+          <w:ilvl w:val="0"/>
+          <w:numId w:val="1"/>
+        </w:numPr>
+      </w:pPr>
+      <w:r>
+        <w:t>Initialize the board</w:t>
+      </w:r>
+    </w:p>
+    <w:p>
+      <w:pPr>
+        <w:pStyle w:val="ListParagraph"/>
+        <w:numPr>
+          <w:ilvl w:val="0"/>
+          <w:numId w:val="1"/>
+        </w:numPr>
+      </w:pPr>
+      <w:r>
+        <w:t xml:space="preserve">Start </w:t>
+      </w:r>
+      <w:r>
+        <w:t xml:space="preserve">the game &amp; print </w:t>
+      </w:r>
+      <w:r>
+        <w:t>the board</w:t>
+      </w:r>
+    </w:p>
+    <w:p>
+      <w:pPr>
+        <w:pStyle w:val="ListParagraph"/>
+        <w:numPr>
+          <w:ilvl w:val="0"/>
+          <w:numId w:val="1"/>
+        </w:numPr>
+      </w:pPr>
+      <w:r>
+        <w:t xml:space="preserve">Computer places </w:t>
+      </w:r>
+      <w:r>
+        <w:t>the ship using random co-ordinates</w:t>
+      </w:r>
+    </w:p>
+    <w:p>
+      <w:pPr>
+        <w:pStyle w:val="ListParagraph"/>
+        <w:numPr>
+          <w:ilvl w:val="0"/>
+          <w:numId w:val="1"/>
+        </w:numPr>
+      </w:pPr>
+      <w:r>
+        <w:t>Get input co-ordinates from user</w:t>
+      </w:r>
+    </w:p>
+    <w:p>
+      <w:pPr>
+        <w:pStyle w:val="ListParagraph"/>
+        <w:numPr>
+          <w:ilvl w:val="0"/>
+          <w:numId w:val="1"/>
+        </w:numPr>
+      </w:pPr>
+      <w:r>
+        <w:t>If user co-ordinates matches right the game ends</w:t>
+      </w:r>
+    </w:p>
+    <w:p>
+      <w:pPr>
+        <w:pStyle w:val="ListParagraph"/>
+        <w:numPr>
+          <w:ilvl w:val="0"/>
+          <w:numId w:val="1"/>
+        </w:numPr>
+      </w:pPr>
+      <w:r>
+        <w:t xml:space="preserve">Check/validate the ship can be placed at given </w:t>
+      </w:r>
+      <w:r>
+        <w:t>co-ordinates</w:t>
+      </w:r>
+    </w:p>
+    <w:p>
+      <w:pPr>
+        <w:pStyle w:val="ListParagraph"/>
+        <w:numPr>
+          <w:ilvl w:val="0"/>
+          <w:numId w:val="1"/>
+        </w:numPr>
+      </w:pPr>
+      <w:r>
+        <w:t>Output warning if the guess matches previous guess given</w:t>
+      </w:r>
+    </w:p>
+    <w:p>
+      <w:pPr>
+        <w:pStyle w:val="ListParagraph"/>
+        <w:numPr>
+          <w:ilvl w:val="0"/>
+          <w:numId w:val="1"/>
+        </w:numPr>
+      </w:pPr>
+      <w:r>
+        <w:t>I</w:t>
+      </w:r>
+      <w:r>
+        <w:t>f the guess is wrong, mark the point with an X and start again</w:t>
+      </w:r>
+      <w:r>
+        <w:t>.</w:t>
+      </w:r>
+    </w:p>
+    <w:p>
+      <w:pPr>
+        <w:pStyle w:val="ListParagraph"/>
+        <w:numPr>
+          <w:ilvl w:val="0"/>
+          <w:numId w:val="1"/>
+        </w:numPr>
+      </w:pPr>
+      <w:r>
+        <w:t xml:space="preserve">Print strike and </w:t>
+      </w:r>
+      <w:r>
+        <w:t>updated board</w:t>
+      </w:r>
+    </w:p>
+    <w:p>
+      <w:pPr>
+        <w:pStyle w:val="ListParagraph"/>
+        <w:numPr>
+          <w:ilvl w:val="0"/>
+          <w:numId w:val="1"/>
+        </w:numPr>
+      </w:pPr>
+      <w:r>
+        <w:t>If user h</w:t>
+      </w:r>
+      <w:r>
+        <w:t xml:space="preserve">as had 4 turns or strikes, game </w:t>
+      </w:r>
+      <w:r>
+        <w:t>over !</w:t>
+      </w:r>
+    </w:p>
+    <w:p/>
     <w:p>
       <w:r>
         <w:rPr>
@@ -15,16 +168,16 @@
               <wp:posOffset>635</wp:posOffset>
             </wp:positionH>
             <wp:positionV relativeFrom="paragraph">
-              <wp:posOffset>390525</wp:posOffset>
+              <wp:posOffset>391795</wp:posOffset>
             </wp:positionV>
-            <wp:extent cx="5865495" cy="3665855"/>
-            <wp:effectExtent l="0" t="0" r="1905" b="0"/>
+            <wp:extent cx="6111240" cy="3819525"/>
+            <wp:effectExtent l="0" t="0" r="3810" b="9525"/>
             <wp:wrapThrough wrapText="bothSides">
               <wp:wrapPolygon edited="0">
                 <wp:start x="0" y="0"/>
-                <wp:lineTo x="0" y="21439"/>
-                <wp:lineTo x="21537" y="21439"/>
-                <wp:lineTo x="21537" y="0"/>
+                <wp:lineTo x="0" y="21546"/>
+                <wp:lineTo x="21546" y="21546"/>
+                <wp:lineTo x="21546" y="0"/>
                 <wp:lineTo x="0" y="0"/>
               </wp:wrapPolygon>
             </wp:wrapThrough>
@@ -40,7 +193,7 @@
                     <pic:cNvPicPr/>
                   </pic:nvPicPr>
                   <pic:blipFill>
-                    <a:blip r:embed="rId4" cstate="print">
+                    <a:blip r:embed="rId5" cstate="print">
                       <a:extLst>
                         <a:ext uri="{28A0092B-C50C-407E-A947-70E740481C1C}">
                           <a14:useLocalDpi xmlns:a14="http://schemas.microsoft.com/office/drawing/2010/main" val="0"/>
@@ -54,7 +207,7 @@
                   <pic:spPr>
                     <a:xfrm>
                       <a:off x="0" y="0"/>
-                      <a:ext cx="5865495" cy="3665855"/>
+                      <a:ext cx="6111240" cy="3819525"/>
                     </a:xfrm>
                     <a:prstGeom prst="rect">
                       <a:avLst/>
@@ -63,6 +216,12 @@
                 </pic:pic>
               </a:graphicData>
             </a:graphic>
+            <wp14:sizeRelH relativeFrom="margin">
+              <wp14:pctWidth>0</wp14:pctWidth>
+            </wp14:sizeRelH>
+            <wp14:sizeRelV relativeFrom="margin">
+              <wp14:pctHeight>0</wp14:pctHeight>
+            </wp14:sizeRelV>
           </wp:anchor>
         </w:drawing>
       </w:r>
@@ -86,6 +245,100 @@
     </w:sectPr>
   </w:body>
 </w:document>
+</file>
+
+<file path=word/numbering.xml><?xml version="1.0" encoding="utf-8"?>
+<w:numbering xmlns:wpc="http://schemas.microsoft.com/office/word/2010/wordprocessingCanvas" xmlns:mc="http://schemas.openxmlformats.org/markup-compatibility/2006" xmlns:o="urn:schemas-microsoft-com:office:office" xmlns:r="http://schemas.openxmlformats.org/officeDocument/2006/relationships" xmlns:m="http://schemas.openxmlformats.org/officeDocument/2006/math" xmlns:v="urn:schemas-microsoft-com:vml" xmlns:wp14="http://schemas.microsoft.com/office/word/2010/wordprocessingDrawing" xmlns:wp="http://schemas.openxmlformats.org/drawingml/2006/wordprocessingDrawing" xmlns:w10="urn:schemas-microsoft-com:office:word" xmlns:w="http://schemas.openxmlformats.org/wordprocessingml/2006/main" xmlns:w14="http://schemas.microsoft.com/office/word/2010/wordml" xmlns:w15="http://schemas.microsoft.com/office/word/2012/wordml" xmlns:wpg="http://schemas.microsoft.com/office/word/2010/wordprocessingGroup" xmlns:wpi="http://schemas.microsoft.com/office/word/2010/wordprocessingInk" xmlns:wne="http://schemas.microsoft.com/office/word/2006/wordml" xmlns:wps="http://schemas.microsoft.com/office/word/2010/wordprocessingShape" mc:Ignorable="w14 w15 wp14">
+  <w:abstractNum w:abstractNumId="0" w15:restartNumberingAfterBreak="0">
+    <w:nsid w:val="61AA0CB8"/>
+    <w:multiLevelType w:val="multilevel"/>
+    <w:tmpl w:val="0809001F"/>
+    <w:lvl w:ilvl="0">
+      <w:start w:val="1"/>
+      <w:numFmt w:val="decimal"/>
+      <w:lvlText w:val="%1."/>
+      <w:lvlJc w:val="left"/>
+      <w:pPr>
+        <w:ind w:left="360" w:hanging="360"/>
+      </w:pPr>
+    </w:lvl>
+    <w:lvl w:ilvl="1">
+      <w:start w:val="1"/>
+      <w:numFmt w:val="decimal"/>
+      <w:lvlText w:val="%1.%2."/>
+      <w:lvlJc w:val="left"/>
+      <w:pPr>
+        <w:ind w:left="792" w:hanging="432"/>
+      </w:pPr>
+    </w:lvl>
+    <w:lvl w:ilvl="2">
+      <w:start w:val="1"/>
+      <w:numFmt w:val="decimal"/>
+      <w:lvlText w:val="%1.%2.%3."/>
+      <w:lvlJc w:val="left"/>
+      <w:pPr>
+        <w:ind w:left="1224" w:hanging="504"/>
+      </w:pPr>
+    </w:lvl>
+    <w:lvl w:ilvl="3">
+      <w:start w:val="1"/>
+      <w:numFmt w:val="decimal"/>
+      <w:lvlText w:val="%1.%2.%3.%4."/>
+      <w:lvlJc w:val="left"/>
+      <w:pPr>
+        <w:ind w:left="1728" w:hanging="648"/>
+      </w:pPr>
+    </w:lvl>
+    <w:lvl w:ilvl="4">
+      <w:start w:val="1"/>
+      <w:numFmt w:val="decimal"/>
+      <w:lvlText w:val="%1.%2.%3.%4.%5."/>
+      <w:lvlJc w:val="left"/>
+      <w:pPr>
+        <w:ind w:left="2232" w:hanging="792"/>
+      </w:pPr>
+    </w:lvl>
+    <w:lvl w:ilvl="5">
+      <w:start w:val="1"/>
+      <w:numFmt w:val="decimal"/>
+      <w:lvlText w:val="%1.%2.%3.%4.%5.%6."/>
+      <w:lvlJc w:val="left"/>
+      <w:pPr>
+        <w:ind w:left="2736" w:hanging="936"/>
+      </w:pPr>
+    </w:lvl>
+    <w:lvl w:ilvl="6">
+      <w:start w:val="1"/>
+      <w:numFmt w:val="decimal"/>
+      <w:lvlText w:val="%1.%2.%3.%4.%5.%6.%7."/>
+      <w:lvlJc w:val="left"/>
+      <w:pPr>
+        <w:ind w:left="3240" w:hanging="1080"/>
+      </w:pPr>
+    </w:lvl>
+    <w:lvl w:ilvl="7">
+      <w:start w:val="1"/>
+      <w:numFmt w:val="decimal"/>
+      <w:lvlText w:val="%1.%2.%3.%4.%5.%6.%7.%8."/>
+      <w:lvlJc w:val="left"/>
+      <w:pPr>
+        <w:ind w:left="3744" w:hanging="1224"/>
+      </w:pPr>
+    </w:lvl>
+    <w:lvl w:ilvl="8">
+      <w:start w:val="1"/>
+      <w:numFmt w:val="decimal"/>
+      <w:lvlText w:val="%1.%2.%3.%4.%5.%6.%7.%8.%9."/>
+      <w:lvlJc w:val="left"/>
+      <w:pPr>
+        <w:ind w:left="4320" w:hanging="1440"/>
+      </w:pPr>
+    </w:lvl>
+  </w:abstractNum>
+  <w:num w:numId="1">
+    <w:abstractNumId w:val="0"/>
+  </w:num>
+</w:numbering>
 </file>
 
 <file path=word/styles.xml><?xml version="1.0" encoding="utf-8"?>
@@ -537,6 +790,17 @@
       <w:szCs w:val="21"/>
     </w:rPr>
   </w:style>
+  <w:style w:type="paragraph" w:styleId="ListParagraph">
+    <w:name w:val="List Paragraph"/>
+    <w:basedOn w:val="Normal"/>
+    <w:uiPriority w:val="34"/>
+    <w:qFormat/>
+    <w:rsid w:val="000F1FB7"/>
+    <w:pPr>
+      <w:ind w:left="720"/>
+      <w:contextualSpacing/>
+    </w:pPr>
+  </w:style>
 </w:styles>
 </file>
 

</xml_diff>

<commit_message>
SA Final Project Commit 6
</commit_message>
<xml_diff>
--- a/design/plan.docx
+++ b/design/plan.docx
@@ -3,8 +3,31 @@
 <w:document xmlns:wpc="http://schemas.microsoft.com/office/word/2010/wordprocessingCanvas" xmlns:mc="http://schemas.openxmlformats.org/markup-compatibility/2006" xmlns:o="urn:schemas-microsoft-com:office:office" xmlns:r="http://schemas.openxmlformats.org/officeDocument/2006/relationships" xmlns:m="http://schemas.openxmlformats.org/officeDocument/2006/math" xmlns:v="urn:schemas-microsoft-com:vml" xmlns:wp14="http://schemas.microsoft.com/office/word/2010/wordprocessingDrawing" xmlns:wp="http://schemas.openxmlformats.org/drawingml/2006/wordprocessingDrawing" xmlns:w10="urn:schemas-microsoft-com:office:word" xmlns:w="http://schemas.openxmlformats.org/wordprocessingml/2006/main" xmlns:w14="http://schemas.microsoft.com/office/word/2010/wordml" xmlns:w15="http://schemas.microsoft.com/office/word/2012/wordml" xmlns:wpg="http://schemas.microsoft.com/office/word/2010/wordprocessingGroup" xmlns:wpi="http://schemas.microsoft.com/office/word/2010/wordprocessingInk" xmlns:wne="http://schemas.microsoft.com/office/word/2006/wordml" xmlns:wps="http://schemas.microsoft.com/office/word/2010/wordprocessingShape" mc:Ignorable="w14 w15 wp14">
   <w:body>
     <w:p>
-      <w:r>
+      <w:pPr>
+        <w:rPr>
+          <w:b/>
+        </w:rPr>
+      </w:pPr>
+      <w:r>
+        <w:rPr>
+          <w:b/>
+        </w:rPr>
         <w:t>Outline | Program Structure:</w:t>
+      </w:r>
+    </w:p>
+    <w:p/>
+    <w:p>
+      <w:r>
+        <w:t>Please be advised of the following for the program BattleShips</w:t>
+      </w:r>
+      <w:r>
+        <w:t>_v1</w:t>
+      </w:r>
+      <w:r>
+        <w:t>.py including</w:t>
+      </w:r>
+      <w:r>
+        <w:t>:-</w:t>
       </w:r>
     </w:p>
     <w:p>
@@ -12,11 +35,11 @@
         <w:pStyle w:val="ListParagraph"/>
         <w:numPr>
           <w:ilvl w:val="0"/>
-          <w:numId w:val="1"/>
+          <w:numId w:val="16"/>
         </w:numPr>
       </w:pPr>
       <w:r>
-        <w:t>Initialize the board</w:t>
+        <w:t>Structure of the program</w:t>
       </w:r>
     </w:p>
     <w:p>
@@ -24,17 +47,11 @@
         <w:pStyle w:val="ListParagraph"/>
         <w:numPr>
           <w:ilvl w:val="0"/>
-          <w:numId w:val="1"/>
+          <w:numId w:val="16"/>
         </w:numPr>
       </w:pPr>
       <w:r>
-        <w:t xml:space="preserve">Start </w:t>
-      </w:r>
-      <w:r>
-        <w:t xml:space="preserve">the game &amp; print </w:t>
-      </w:r>
-      <w:r>
-        <w:t>the board</w:t>
+        <w:t>How the location of the battleship is generated</w:t>
       </w:r>
     </w:p>
     <w:p>
@@ -42,117 +59,1456 @@
         <w:pStyle w:val="ListParagraph"/>
         <w:numPr>
           <w:ilvl w:val="0"/>
-          <w:numId w:val="1"/>
+          <w:numId w:val="16"/>
         </w:numPr>
       </w:pPr>
       <w:r>
-        <w:t xml:space="preserve">Computer places </w:t>
-      </w:r>
-      <w:r>
-        <w:t>the ship using random co-ordinates</w:t>
-      </w:r>
+        <w:t>Program flow</w:t>
+      </w:r>
+    </w:p>
+    <w:p>
+      <w:pPr>
+        <w:ind w:left="720"/>
+      </w:pPr>
     </w:p>
     <w:p>
       <w:pPr>
         <w:pStyle w:val="ListParagraph"/>
         <w:numPr>
           <w:ilvl w:val="0"/>
-          <w:numId w:val="1"/>
+          <w:numId w:val="3"/>
         </w:numPr>
       </w:pPr>
       <w:r>
-        <w:t>Get input co-ordinates from user</w:t>
-      </w:r>
+        <w:t>Initializ</w:t>
+      </w:r>
+      <w:r>
+        <w:t xml:space="preserve">ing </w:t>
+      </w:r>
+      <w:r>
+        <w:t>the board</w:t>
+      </w:r>
+    </w:p>
+    <w:p>
+      <w:pPr>
+        <w:spacing w:line="240" w:lineRule="auto"/>
+      </w:pPr>
+      <w:r>
+        <w:t xml:space="preserve">I visualized </w:t>
+      </w:r>
+      <w:r>
+        <w:t xml:space="preserve">the board as a grid with x and y coordinates of a “picture” </w:t>
+      </w:r>
+      <w:r>
+        <w:t>marked w</w:t>
+      </w:r>
+      <w:r>
+        <w:t xml:space="preserve">ith text characters either “X” or “O”. </w:t>
+      </w:r>
+      <w:r>
+        <w:t xml:space="preserve">Staring from the (0, 0) origin </w:t>
+      </w:r>
+      <w:r>
+        <w:t xml:space="preserve">in the upper-left corner, </w:t>
+      </w:r>
+      <w:r>
+        <w:t xml:space="preserve">with </w:t>
+      </w:r>
+      <w:r>
+        <w:t>the x-coordina</w:t>
+      </w:r>
+      <w:r>
+        <w:t xml:space="preserve">tes increase going right, and </w:t>
+      </w:r>
+      <w:r>
+        <w:t>the y-coordinates increase going down.</w:t>
+      </w:r>
+    </w:p>
+    <w:p>
+      <w:pPr>
+        <w:spacing w:line="240" w:lineRule="auto"/>
+      </w:pPr>
+      <w:r>
+        <w:t xml:space="preserve">The next task was to </w:t>
+      </w:r>
+      <w:r>
+        <w:t>setup the game-board by creating a</w:t>
+      </w:r>
+      <w:r>
+        <w:t xml:space="preserve">nd declaring a </w:t>
+      </w:r>
+      <w:r>
+        <w:t xml:space="preserve">variable </w:t>
+      </w:r>
+      <w:r>
+        <w:t>called “</w:t>
+      </w:r>
+      <w:r>
+        <w:t>board</w:t>
+      </w:r>
+      <w:r>
+        <w:t>”</w:t>
+      </w:r>
+      <w:r>
+        <w:t xml:space="preserve"> and then setting it equal to an empty </w:t>
+      </w:r>
+      <w:r>
+        <w:t xml:space="preserve">list </w:t>
+      </w:r>
+      <w:r>
+        <w:t xml:space="preserve">i.e. </w:t>
+      </w:r>
+      <w:r>
+        <w:t>board</w:t>
+      </w:r>
+      <w:r>
+        <w:t xml:space="preserve"> </w:t>
+      </w:r>
+      <w:r>
+        <w:t>= []</w:t>
+      </w:r>
+    </w:p>
+    <w:p>
+      <w:pPr>
+        <w:pStyle w:val="ListParagraph"/>
+        <w:numPr>
+          <w:ilvl w:val="1"/>
+          <w:numId w:val="3"/>
+        </w:numPr>
+        <w:spacing w:line="240" w:lineRule="auto"/>
+      </w:pPr>
+      <w:r>
+        <w:t xml:space="preserve">Then </w:t>
+      </w:r>
+      <w:r>
+        <w:t xml:space="preserve">using </w:t>
+      </w:r>
+      <w:r>
+        <w:t>Python</w:t>
+      </w:r>
+      <w:r>
+        <w:t>’s</w:t>
+      </w:r>
+      <w:r>
+        <w:t xml:space="preserve"> built in function</w:t>
+      </w:r>
+      <w:r>
+        <w:t>s</w:t>
+      </w:r>
+      <w:r>
+        <w:t xml:space="preserve"> to generate the board, i.e. a 5 x 5 grid of all “O”s (</w:t>
+      </w:r>
+      <w:r>
+        <w:t>&lt;-</w:t>
+      </w:r>
+      <w:r>
+        <w:t>not zero’s</w:t>
+      </w:r>
+      <w:r>
+        <w:t xml:space="preserve">). The idea was to </w:t>
+      </w:r>
+      <w:r>
+        <w:t>print [“</w:t>
+      </w:r>
+      <w:r>
+        <w:t>O</w:t>
+      </w:r>
+      <w:r>
+        <w:t xml:space="preserve">”] * 5 per line to represent each </w:t>
+      </w:r>
+      <w:r>
+        <w:t xml:space="preserve">row of the board; to be </w:t>
+      </w:r>
+      <w:r>
+        <w:t>repeated 5 times to make five rows</w:t>
+      </w:r>
+      <w:r>
+        <w:t xml:space="preserve"> by using range () function to loop 5 times. Inside each of the loops I used .append () </w:t>
+      </w:r>
+      <w:r>
+        <w:t xml:space="preserve">function </w:t>
+      </w:r>
+      <w:r>
+        <w:t>to append a list containing 5 zero’</w:t>
+      </w:r>
+      <w:r>
+        <w:t>s to the board variable:-</w:t>
+      </w:r>
+    </w:p>
+    <w:p>
+      <w:pPr>
+        <w:spacing w:after="0" w:line="240" w:lineRule="auto"/>
+        <w:ind w:firstLine="720"/>
+      </w:pPr>
+      <w:r>
+        <w:t xml:space="preserve"> </w:t>
+      </w:r>
+      <w:r>
+        <w:t xml:space="preserve">for </w:t>
+      </w:r>
+      <w:r>
+        <w:t>x in</w:t>
+      </w:r>
+      <w:r>
+        <w:t xml:space="preserve"> </w:t>
+      </w:r>
+      <w:r>
+        <w:t>range (</w:t>
+      </w:r>
+      <w:r>
+        <w:t>5):</w:t>
+      </w:r>
+    </w:p>
+    <w:p>
+      <w:pPr>
+        <w:spacing w:after="0" w:line="240" w:lineRule="auto"/>
+      </w:pPr>
+      <w:r>
+        <w:t xml:space="preserve">    </w:t>
+      </w:r>
+      <w:r>
+        <w:tab/>
+        <w:t xml:space="preserve">     </w:t>
+      </w:r>
+      <w:r>
+        <w:t xml:space="preserve"> board.append ([“O”]*5)</w:t>
+      </w:r>
+    </w:p>
+    <w:p>
+      <w:pPr>
+        <w:spacing w:after="0" w:line="240" w:lineRule="auto"/>
+      </w:pPr>
     </w:p>
     <w:p>
       <w:pPr>
         <w:pStyle w:val="ListParagraph"/>
         <w:numPr>
           <w:ilvl w:val="0"/>
-          <w:numId w:val="1"/>
+          <w:numId w:val="3"/>
         </w:numPr>
       </w:pPr>
       <w:r>
-        <w:t>If user co-ordinates matches right the game ends</w:t>
-      </w:r>
+        <w:t xml:space="preserve">Start </w:t>
+      </w:r>
+      <w:r>
+        <w:t xml:space="preserve">the game &amp; print </w:t>
+      </w:r>
+      <w:r>
+        <w:t>the board</w:t>
+      </w:r>
+    </w:p>
+    <w:p>
+      <w:r>
+        <w:t>At the start of the game and on each guess I</w:t>
+      </w:r>
+      <w:r>
+        <w:t xml:space="preserve"> opted </w:t>
+      </w:r>
+      <w:r>
+        <w:t>to print the board</w:t>
+      </w:r>
+      <w:r>
+        <w:t xml:space="preserve">, so the player can see which locations they have already guessed. </w:t>
+      </w:r>
+      <w:r>
+        <w:t>I considered the fact that the information in the board is structured as a list within a list. First I set up a for loop to go through each of the elements in the outer list (each row of the board) and print them.</w:t>
+      </w:r>
+    </w:p>
+    <w:p>
+      <w:pPr>
+        <w:pStyle w:val="ListParagraph"/>
+        <w:numPr>
+          <w:ilvl w:val="1"/>
+          <w:numId w:val="3"/>
+        </w:numPr>
+      </w:pPr>
+      <w:r>
+        <w:t>Define a function names “printBoard” with a single argument “board”.</w:t>
+      </w:r>
+    </w:p>
+    <w:p>
+      <w:pPr>
+        <w:pStyle w:val="ListParagraph"/>
+        <w:numPr>
+          <w:ilvl w:val="1"/>
+          <w:numId w:val="3"/>
+        </w:numPr>
+      </w:pPr>
+      <w:r>
+        <w:t>Inside the function, write a for loop to iterate through each “row” in “board” and print it to the screen.</w:t>
+      </w:r>
+    </w:p>
+    <w:p>
+      <w:pPr>
+        <w:pStyle w:val="ListParagraph"/>
+        <w:numPr>
+          <w:ilvl w:val="1"/>
+          <w:numId w:val="3"/>
+        </w:numPr>
+      </w:pPr>
+      <w:r>
+        <w:t>Also inside the function and inside the for loop I used “ “ as the separator  to .join the elements of each row</w:t>
+      </w:r>
+      <w:r>
+        <w:t>:-</w:t>
+      </w:r>
+    </w:p>
+    <w:p>
+      <w:pPr>
+        <w:spacing w:after="0"/>
+        <w:ind w:left="72" w:firstLine="720"/>
+      </w:pPr>
+      <w:r>
+        <w:t xml:space="preserve">def </w:t>
+      </w:r>
+      <w:r>
+        <w:t>printBoard (</w:t>
+      </w:r>
+      <w:r>
+        <w:t>board):</w:t>
+      </w:r>
+    </w:p>
+    <w:p>
+      <w:pPr>
+        <w:spacing w:after="0"/>
+      </w:pPr>
+      <w:r>
+        <w:t xml:space="preserve">   </w:t>
+      </w:r>
+      <w:r>
+        <w:tab/>
+        <w:t xml:space="preserve">        for row in board:</w:t>
+      </w:r>
+    </w:p>
+    <w:p>
+      <w:pPr>
+        <w:spacing w:after="0"/>
+      </w:pPr>
+      <w:r>
+        <w:t xml:space="preserve">                             print(" ".join(row))</w:t>
+      </w:r>
+    </w:p>
+    <w:p>
+      <w:pPr>
+        <w:spacing w:after="0"/>
+      </w:pPr>
+    </w:p>
+    <w:p>
+      <w:pPr>
+        <w:pStyle w:val="ListParagraph"/>
+        <w:numPr>
+          <w:ilvl w:val="1"/>
+          <w:numId w:val="3"/>
+        </w:numPr>
+      </w:pPr>
+      <w:r>
+        <w:t xml:space="preserve">Then call the function “printBoard” </w:t>
+      </w:r>
+      <w:r>
+        <w:t>after each guess</w:t>
+      </w:r>
+      <w:r>
+        <w:t>:-</w:t>
+      </w:r>
+    </w:p>
+    <w:p>
+      <w:pPr>
+        <w:spacing w:after="0"/>
+        <w:ind w:left="72" w:firstLine="720"/>
+      </w:pPr>
+      <w:r>
+        <w:t xml:space="preserve">print ('Strike ' + </w:t>
+      </w:r>
+      <w:r>
+        <w:t>str (</w:t>
+      </w:r>
+      <w:r>
+        <w:t>strike+1) + ' out of 10.')</w:t>
+      </w:r>
+    </w:p>
+    <w:p>
+      <w:pPr>
+        <w:spacing w:after="0"/>
+        <w:ind w:left="72" w:firstLine="720"/>
+      </w:pPr>
+      <w:r>
+        <w:t xml:space="preserve">        </w:t>
+      </w:r>
+      <w:r>
+        <w:t>printBoard (</w:t>
+      </w:r>
+      <w:r>
+        <w:t>board)</w:t>
+      </w:r>
+    </w:p>
+    <w:p>
+      <w:pPr>
+        <w:spacing w:after="0"/>
+        <w:ind w:left="72" w:firstLine="720"/>
+      </w:pPr>
     </w:p>
     <w:p>
       <w:pPr>
         <w:pStyle w:val="ListParagraph"/>
         <w:numPr>
           <w:ilvl w:val="0"/>
-          <w:numId w:val="1"/>
+          <w:numId w:val="3"/>
         </w:numPr>
-      </w:pPr>
-      <w:r>
-        <w:t xml:space="preserve">Check/validate the ship can be placed at given </w:t>
-      </w:r>
-      <w:r>
-        <w:t>co-ordinates</w:t>
-      </w:r>
+        <w:spacing w:after="0" w:line="240" w:lineRule="auto"/>
+        <w:ind w:left="357" w:hanging="357"/>
+      </w:pPr>
+      <w:r>
+        <w:t xml:space="preserve">Computer </w:t>
+      </w:r>
+      <w:r>
+        <w:t xml:space="preserve">“hides” </w:t>
+      </w:r>
+      <w:r>
+        <w:t xml:space="preserve">the </w:t>
+      </w:r>
+      <w:r>
+        <w:t>battle</w:t>
+      </w:r>
+      <w:r>
+        <w:t>ship using random co-ordinates</w:t>
+      </w:r>
+      <w:r>
+        <w:t xml:space="preserve"> – within </w:t>
+      </w:r>
+      <w:r>
+        <w:t xml:space="preserve">the </w:t>
+      </w:r>
+      <w:r>
+        <w:t>5x5 grid</w:t>
+      </w:r>
+    </w:p>
+    <w:p>
+      <w:pPr>
+        <w:spacing w:after="0" w:line="240" w:lineRule="auto"/>
+      </w:pPr>
+    </w:p>
+    <w:p>
+      <w:pPr>
+        <w:pStyle w:val="ListParagraph"/>
+        <w:numPr>
+          <w:ilvl w:val="1"/>
+          <w:numId w:val="3"/>
+        </w:numPr>
+        <w:spacing w:after="0" w:line="240" w:lineRule="auto"/>
+      </w:pPr>
+      <w:r>
+        <w:t>Firstly I import the randint(low,high) function from the random module (before any code)</w:t>
+      </w:r>
+      <w:r>
+        <w:t>:-</w:t>
+      </w:r>
+    </w:p>
+    <w:p>
+      <w:pPr>
+        <w:spacing w:after="0" w:line="240" w:lineRule="auto"/>
+        <w:ind w:left="360" w:firstLine="360"/>
+      </w:pPr>
+    </w:p>
+    <w:p>
+      <w:pPr>
+        <w:spacing w:after="0" w:line="240" w:lineRule="auto"/>
+        <w:ind w:left="360" w:firstLine="360"/>
+      </w:pPr>
+      <w:r>
+        <w:t>from random import randint</w:t>
+      </w:r>
+    </w:p>
+    <w:p>
+      <w:pPr>
+        <w:spacing w:after="0" w:line="240" w:lineRule="auto"/>
+        <w:ind w:left="360" w:firstLine="360"/>
+      </w:pPr>
+    </w:p>
+    <w:p>
+      <w:pPr>
+        <w:pStyle w:val="ListParagraph"/>
+        <w:numPr>
+          <w:ilvl w:val="1"/>
+          <w:numId w:val="3"/>
+        </w:numPr>
+        <w:spacing w:after="0" w:line="240" w:lineRule="auto"/>
+      </w:pPr>
+      <w:r>
+        <w:t xml:space="preserve">Now I needed to generate the </w:t>
+      </w:r>
+      <w:r>
+        <w:t>x (ship_</w:t>
+      </w:r>
+      <w:r>
+        <w:t>row</w:t>
+      </w:r>
+      <w:r>
+        <w:t xml:space="preserve">) </w:t>
+      </w:r>
+      <w:r>
+        <w:t xml:space="preserve">and </w:t>
+      </w:r>
+      <w:r>
+        <w:t xml:space="preserve">y (ship_ </w:t>
+      </w:r>
+      <w:r>
+        <w:t>col</w:t>
+      </w:r>
+      <w:r>
+        <w:t>)</w:t>
+      </w:r>
+      <w:r>
+        <w:t xml:space="preserve"> co-ordinates in the grid from 0 to 5, by defining two functions random_row and random_col that each take board as an argument</w:t>
+      </w:r>
+      <w:r>
+        <w:t>. These functions should return a random row and random col</w:t>
+      </w:r>
+      <w:r>
+        <w:t xml:space="preserve">umn index from the board. </w:t>
+      </w:r>
+      <w:r>
+        <w:t xml:space="preserve"> as follows:-</w:t>
+      </w:r>
+    </w:p>
+    <w:p>
+      <w:pPr>
+        <w:spacing w:after="0" w:line="240" w:lineRule="auto"/>
+        <w:ind w:left="792"/>
+      </w:pPr>
+    </w:p>
+    <w:p>
+      <w:pPr>
+        <w:spacing w:after="0" w:line="240" w:lineRule="auto"/>
+        <w:ind w:left="792"/>
+      </w:pPr>
+      <w:r>
+        <w:t>def random_row(board):</w:t>
+      </w:r>
+    </w:p>
+    <w:p>
+      <w:pPr>
+        <w:spacing w:after="0" w:line="240" w:lineRule="auto"/>
+        <w:ind w:left="792"/>
+      </w:pPr>
+      <w:r>
+        <w:t xml:space="preserve">    return randint(0, len(board) - 1)</w:t>
+      </w:r>
+    </w:p>
+    <w:p>
+      <w:pPr>
+        <w:spacing w:after="0" w:line="240" w:lineRule="auto"/>
+        <w:ind w:left="792"/>
+      </w:pPr>
+    </w:p>
+    <w:p>
+      <w:pPr>
+        <w:spacing w:after="0" w:line="240" w:lineRule="auto"/>
+        <w:ind w:left="792"/>
+      </w:pPr>
+      <w:r>
+        <w:t>def random_col(board):</w:t>
+      </w:r>
+    </w:p>
+    <w:p>
+      <w:pPr>
+        <w:spacing w:after="0" w:line="240" w:lineRule="auto"/>
+        <w:ind w:left="792"/>
+      </w:pPr>
+      <w:r>
+        <w:t xml:space="preserve">    </w:t>
+      </w:r>
+      <w:proofErr w:type="gramStart"/>
+      <w:r>
+        <w:t>return</w:t>
+      </w:r>
+      <w:proofErr w:type="gramEnd"/>
+      <w:r>
+        <w:t xml:space="preserve"> randint(0, len(board[0]) - 1)</w:t>
+      </w:r>
+    </w:p>
+    <w:p>
+      <w:pPr>
+        <w:spacing w:after="0" w:line="240" w:lineRule="auto"/>
+      </w:pPr>
+    </w:p>
+    <w:p>
+      <w:pPr>
+        <w:spacing w:after="0" w:line="240" w:lineRule="auto"/>
+      </w:pPr>
+      <w:r>
+        <w:tab/>
+        <w:t xml:space="preserve">Although, I could just called </w:t>
+      </w:r>
+      <w:proofErr w:type="gramStart"/>
+      <w:r>
+        <w:t>randint(</w:t>
+      </w:r>
+      <w:proofErr w:type="gramEnd"/>
+      <w:r>
+        <w:t>0,4). I used len(board)-1 in case I wanted to change the board size later.</w:t>
+      </w:r>
+    </w:p>
+    <w:p>
+      <w:pPr>
+        <w:spacing w:after="0" w:line="240" w:lineRule="auto"/>
+      </w:pPr>
     </w:p>
     <w:p>
       <w:pPr>
         <w:pStyle w:val="ListParagraph"/>
         <w:numPr>
           <w:ilvl w:val="0"/>
-          <w:numId w:val="1"/>
+          <w:numId w:val="3"/>
         </w:numPr>
-      </w:pPr>
-      <w:r>
-        <w:t>Output warning if the guess matches previous guess given</w:t>
-      </w:r>
+        <w:spacing w:after="0" w:line="240" w:lineRule="auto"/>
+        <w:ind w:left="357" w:hanging="357"/>
+      </w:pPr>
+      <w:r>
+        <w:t>Get input co-ordinates from user</w:t>
+      </w:r>
+    </w:p>
+    <w:p>
+      <w:pPr>
+        <w:spacing w:after="0" w:line="240" w:lineRule="auto"/>
+        <w:ind w:left="357"/>
+      </w:pPr>
+    </w:p>
+    <w:p>
+      <w:pPr>
+        <w:spacing w:after="0" w:line="240" w:lineRule="auto"/>
+        <w:ind w:left="357"/>
+      </w:pPr>
+      <w:r>
+        <w:t>The</w:t>
+      </w:r>
+      <w:r>
+        <w:t xml:space="preserve"> code block here allows the user </w:t>
+      </w:r>
+      <w:r>
+        <w:t>(</w:t>
+      </w:r>
+      <w:r>
+        <w:t>or player</w:t>
+      </w:r>
+      <w:r>
+        <w:t>)</w:t>
+      </w:r>
+      <w:r>
+        <w:t xml:space="preserve"> to guess the row and column co-ordinates where the battleship is.</w:t>
+      </w:r>
+    </w:p>
+    <w:p>
+      <w:pPr>
+        <w:spacing w:after="0" w:line="240" w:lineRule="auto"/>
+        <w:ind w:left="357"/>
+      </w:pPr>
+    </w:p>
+    <w:p>
+      <w:pPr>
+        <w:pStyle w:val="ListParagraph"/>
+        <w:numPr>
+          <w:ilvl w:val="1"/>
+          <w:numId w:val="3"/>
+        </w:numPr>
+        <w:spacing w:after="0" w:line="240" w:lineRule="auto"/>
+      </w:pPr>
+      <w:r>
+        <w:t>I create new variables guess_row and guess_col respectively</w:t>
+      </w:r>
+      <w:r>
+        <w:t>, and ask the user for input using input function. Then convert the input from a string to an integer values</w:t>
+      </w:r>
+      <w:r>
+        <w:t>:</w:t>
+      </w:r>
+    </w:p>
+    <w:p>
+      <w:pPr>
+        <w:spacing w:after="0" w:line="240" w:lineRule="auto"/>
+        <w:ind w:left="357"/>
+      </w:pPr>
+    </w:p>
+    <w:p>
+      <w:pPr>
+        <w:spacing w:after="0" w:line="240" w:lineRule="auto"/>
+        <w:ind w:left="357" w:firstLine="363"/>
+      </w:pPr>
+      <w:r>
+        <w:t>gues</w:t>
+      </w:r>
+      <w:r>
+        <w:t>s_row = int(input('Guess Row(0-4</w:t>
+      </w:r>
+      <w:r>
+        <w:t>):'))</w:t>
+      </w:r>
+    </w:p>
+    <w:p>
+      <w:pPr>
+        <w:spacing w:after="0" w:line="240" w:lineRule="auto"/>
+        <w:ind w:left="357"/>
+      </w:pPr>
+      <w:r>
+        <w:t xml:space="preserve">    </w:t>
+      </w:r>
+      <w:r>
+        <w:tab/>
+        <w:t>guess_col = int(input('Guess Col(0-4):'))</w:t>
+      </w:r>
+    </w:p>
+    <w:p>
+      <w:pPr>
+        <w:spacing w:after="0" w:line="240" w:lineRule="auto"/>
+        <w:ind w:left="357"/>
+      </w:pPr>
     </w:p>
     <w:p>
       <w:pPr>
         <w:pStyle w:val="ListParagraph"/>
         <w:numPr>
           <w:ilvl w:val="0"/>
-          <w:numId w:val="1"/>
+          <w:numId w:val="3"/>
         </w:numPr>
-      </w:pPr>
-      <w:r>
-        <w:t>I</w:t>
-      </w:r>
-      <w:r>
-        <w:t>f the guess is wrong, mark the point with an X and start again</w:t>
-      </w:r>
-      <w:r>
-        <w:t>.</w:t>
-      </w:r>
+        <w:spacing w:after="0" w:line="240" w:lineRule="auto"/>
+        <w:ind w:left="357" w:hanging="357"/>
+      </w:pPr>
+      <w:r>
+        <w:t xml:space="preserve">If </w:t>
+      </w:r>
+      <w:r>
+        <w:t>player</w:t>
+      </w:r>
+      <w:r>
+        <w:t xml:space="preserve"> co-ordinates matches right the game ends</w:t>
+      </w:r>
+    </w:p>
+    <w:p>
+      <w:pPr>
+        <w:spacing w:after="0" w:line="240" w:lineRule="auto"/>
+      </w:pPr>
+    </w:p>
+    <w:p>
+      <w:pPr>
+        <w:spacing w:after="0" w:line="240" w:lineRule="auto"/>
+      </w:pPr>
+      <w:r>
+        <w:t xml:space="preserve">Okay. From Steps (1-4) above we </w:t>
+      </w:r>
+      <w:r>
+        <w:t xml:space="preserve">now </w:t>
+      </w:r>
+      <w:r>
+        <w:t>have the location of the ship</w:t>
+      </w:r>
+      <w:r>
+        <w:t xml:space="preserve">, and the </w:t>
+      </w:r>
+      <w:r>
+        <w:t>player</w:t>
+      </w:r>
+      <w:r>
+        <w:t>’s guesses’ -</w:t>
+      </w:r>
+      <w:r>
+        <w:t xml:space="preserve"> so we can check to see if the </w:t>
+      </w:r>
+      <w:r>
+        <w:t>player</w:t>
+      </w:r>
+      <w:r>
+        <w:t xml:space="preserve"> guessed right. I.e. the co-ordinates were correct.</w:t>
+      </w:r>
+    </w:p>
+    <w:p>
+      <w:pPr>
+        <w:spacing w:after="0" w:line="240" w:lineRule="auto"/>
+        <w:ind w:left="357"/>
+      </w:pPr>
+    </w:p>
+    <w:p>
+      <w:pPr>
+        <w:pStyle w:val="ListParagraph"/>
+        <w:numPr>
+          <w:ilvl w:val="1"/>
+          <w:numId w:val="3"/>
+        </w:numPr>
+        <w:spacing w:after="0" w:line="240" w:lineRule="auto"/>
+      </w:pPr>
+      <w:r>
+        <w:t xml:space="preserve">For a guess to be right, guess_col = ship_col, and guess_row = ship_row. </w:t>
+      </w:r>
+    </w:p>
+    <w:p>
+      <w:pPr>
+        <w:pStyle w:val="ListParagraph"/>
+        <w:numPr>
+          <w:ilvl w:val="1"/>
+          <w:numId w:val="3"/>
+        </w:numPr>
+        <w:spacing w:after="0" w:line="240" w:lineRule="auto"/>
+      </w:pPr>
+      <w:r>
+        <w:t xml:space="preserve">Added a break statement under the win condition to end the loop after a win </w:t>
+      </w:r>
+      <w:r>
+        <w:t>:-</w:t>
+      </w:r>
+    </w:p>
+    <w:p>
+      <w:pPr>
+        <w:spacing w:after="0" w:line="240" w:lineRule="auto"/>
+      </w:pPr>
+    </w:p>
+    <w:p>
+      <w:pPr>
+        <w:spacing w:after="0" w:line="240" w:lineRule="auto"/>
+        <w:ind w:left="360"/>
+      </w:pPr>
+      <w:r>
+        <w:t xml:space="preserve"> </w:t>
+      </w:r>
+      <w:r>
+        <w:t>if guess_row == ship_row and guess_col == ship_col:</w:t>
+      </w:r>
+    </w:p>
+    <w:p>
+      <w:pPr>
+        <w:spacing w:after="0" w:line="240" w:lineRule="auto"/>
+        <w:ind w:left="360"/>
+      </w:pPr>
+      <w:r>
+        <w:t xml:space="preserve">        print ('BRAVO! HIT !! You sunk my battleship! You GOT ME !!')</w:t>
+      </w:r>
+    </w:p>
+    <w:p>
+      <w:pPr>
+        <w:spacing w:after="0" w:line="240" w:lineRule="auto"/>
+        <w:ind w:left="360"/>
+      </w:pPr>
+      <w:r>
+        <w:t xml:space="preserve">        print ('My Ship Row = '+str(ship_row))</w:t>
+      </w:r>
+    </w:p>
+    <w:p>
+      <w:pPr>
+        <w:spacing w:after="0" w:line="240" w:lineRule="auto"/>
+        <w:ind w:left="360"/>
+      </w:pPr>
+      <w:r>
+        <w:t xml:space="preserve">        print ('My Ship Col = '+str(ship_col))</w:t>
+      </w:r>
+    </w:p>
+    <w:p>
+      <w:pPr>
+        <w:spacing w:after="0" w:line="240" w:lineRule="auto"/>
+        <w:ind w:left="360"/>
+      </w:pPr>
+      <w:r>
+        <w:t xml:space="preserve">        break</w:t>
+      </w:r>
+      <w:r>
+        <w:t xml:space="preserve"> # game ends </w:t>
+      </w:r>
+      <w:r>
+        <w:t>here!</w:t>
+      </w:r>
+    </w:p>
+    <w:p>
+      <w:pPr>
+        <w:spacing w:after="0" w:line="240" w:lineRule="auto"/>
+        <w:ind w:left="360"/>
+      </w:pPr>
     </w:p>
     <w:p>
       <w:pPr>
         <w:pStyle w:val="ListParagraph"/>
         <w:numPr>
           <w:ilvl w:val="0"/>
-          <w:numId w:val="1"/>
+          <w:numId w:val="3"/>
         </w:numPr>
-      </w:pPr>
-      <w:r>
-        <w:t xml:space="preserve">Print strike and </w:t>
-      </w:r>
-      <w:r>
-        <w:t>updated board</w:t>
-      </w:r>
+        <w:spacing w:after="0" w:line="240" w:lineRule="auto"/>
+        <w:ind w:left="357" w:hanging="357"/>
+      </w:pPr>
+      <w:r>
+        <w:t>If the guess is wrong, mark the point with an X and start again.</w:t>
+      </w:r>
+    </w:p>
+    <w:p>
+      <w:pPr>
+        <w:spacing w:after="0" w:line="240" w:lineRule="auto"/>
+      </w:pPr>
+    </w:p>
+    <w:p>
+      <w:r>
+        <w:t xml:space="preserve">Of course, the </w:t>
+      </w:r>
+      <w:r>
+        <w:t>player</w:t>
+      </w:r>
+      <w:r>
+        <w:t xml:space="preserve"> is not going to guess right all the time, so I needed to handle this where the guess is wrong, by adding an else under the if block in step 5.1, with an output to the screen “You missed my battleship!”</w:t>
+      </w:r>
+      <w:r>
+        <w:t xml:space="preserve">. </w:t>
+      </w:r>
+    </w:p>
+    <w:p>
+      <w:pPr>
+        <w:pStyle w:val="ListParagraph"/>
+        <w:numPr>
+          <w:ilvl w:val="1"/>
+          <w:numId w:val="3"/>
+        </w:numPr>
+        <w:spacing w:after="0" w:line="240" w:lineRule="auto"/>
+      </w:pPr>
+      <w:r>
+        <w:t>Then set the list element at guess_row, guess_col = “X”. Also as last line in else statement, call printBoard(board) again so can see the “X”’s in the board:</w:t>
+      </w:r>
+    </w:p>
+    <w:p>
+      <w:pPr>
+        <w:spacing w:after="0"/>
+        <w:ind w:firstLine="720"/>
+      </w:pPr>
+    </w:p>
+    <w:p>
+      <w:pPr>
+        <w:spacing w:after="0"/>
+        <w:ind w:firstLine="720"/>
+      </w:pPr>
+      <w:r>
+        <w:t>else:</w:t>
+      </w:r>
+    </w:p>
+    <w:p>
+      <w:pPr>
+        <w:spacing w:after="0"/>
+        <w:ind w:left="993"/>
+      </w:pPr>
+      <w:r>
+        <w:t>print ('You missed my battleship!')</w:t>
+      </w:r>
+    </w:p>
+    <w:p>
+      <w:pPr>
+        <w:spacing w:after="0"/>
+        <w:ind w:left="993"/>
+      </w:pPr>
+      <w:r>
+        <w:t>board[guess_row][guess_col] = "X"</w:t>
+      </w:r>
+    </w:p>
+    <w:p>
+      <w:pPr>
+        <w:spacing w:after="0"/>
+      </w:pPr>
+    </w:p>
+    <w:p>
+      <w:pPr>
+        <w:spacing w:after="0"/>
+        <w:ind w:firstLine="720"/>
+      </w:pPr>
+      <w:r>
+        <w:t># Print strike and board again here</w:t>
+      </w:r>
+    </w:p>
+    <w:p>
+      <w:pPr>
+        <w:spacing w:after="0"/>
+      </w:pPr>
+      <w:r>
+        <w:t xml:space="preserve">        </w:t>
+      </w:r>
+      <w:r>
+        <w:tab/>
+        <w:t>print ('Strike ' + str(strike+1) + ' out of 10.')</w:t>
+      </w:r>
+    </w:p>
+    <w:p>
+      <w:pPr>
+        <w:spacing w:after="0"/>
+      </w:pPr>
+      <w:r>
+        <w:t xml:space="preserve">        </w:t>
+      </w:r>
+      <w:r>
+        <w:tab/>
+        <w:t>printBoard(board)</w:t>
+      </w:r>
+    </w:p>
+    <w:p>
+      <w:pPr>
+        <w:spacing w:after="0"/>
+      </w:pPr>
     </w:p>
     <w:p>
       <w:pPr>
         <w:pStyle w:val="ListParagraph"/>
         <w:numPr>
           <w:ilvl w:val="0"/>
-          <w:numId w:val="1"/>
+          <w:numId w:val="3"/>
         </w:numPr>
-      </w:pPr>
-      <w:r>
-        <w:t>If user h</w:t>
-      </w:r>
-      <w:r>
-        <w:t xml:space="preserve">as had 4 turns or strikes, game </w:t>
-      </w:r>
-      <w:r>
-        <w:t>over !</w:t>
-      </w:r>
+        <w:spacing w:after="0" w:line="240" w:lineRule="auto"/>
+        <w:ind w:left="357" w:hanging="357"/>
+      </w:pPr>
+      <w:r>
+        <w:t xml:space="preserve">Check/validate the ship can be placed at given </w:t>
+      </w:r>
+      <w:r>
+        <w:t>co-ordinates</w:t>
+      </w:r>
+    </w:p>
+    <w:p>
+      <w:pPr>
+        <w:spacing w:after="0" w:line="240" w:lineRule="auto"/>
+      </w:pPr>
+    </w:p>
+    <w:p>
+      <w:pPr>
+        <w:spacing w:after="0" w:line="240" w:lineRule="auto"/>
+      </w:pPr>
+      <w:r>
+        <w:t xml:space="preserve">What if the </w:t>
+      </w:r>
+      <w:r>
+        <w:t>player</w:t>
+      </w:r>
+      <w:r>
+        <w:t xml:space="preserve"> is a “bad-shot” and guesses a spot off the board completely? </w:t>
+      </w:r>
+      <w:r>
+        <w:t>T</w:t>
+      </w:r>
+      <w:r>
+        <w:t xml:space="preserve">hen I have added additional tests within </w:t>
+      </w:r>
+      <w:proofErr w:type="gramStart"/>
+      <w:r>
+        <w:t>my else</w:t>
+      </w:r>
+      <w:proofErr w:type="gramEnd"/>
+      <w:r>
+        <w:t xml:space="preserve"> condition for the miss condition as follows:</w:t>
+      </w:r>
+      <w:r>
+        <w:t>-</w:t>
+      </w:r>
+    </w:p>
+    <w:p>
+      <w:pPr>
+        <w:spacing w:after="0" w:line="240" w:lineRule="auto"/>
+      </w:pPr>
+    </w:p>
+    <w:p>
+      <w:pPr>
+        <w:pStyle w:val="ListParagraph"/>
+        <w:numPr>
+          <w:ilvl w:val="1"/>
+          <w:numId w:val="3"/>
+        </w:numPr>
+        <w:spacing w:after="0" w:line="240" w:lineRule="auto"/>
+      </w:pPr>
+      <w:r>
+        <w:t xml:space="preserve">I’ve added  a new if statement that is nested under the else, that checks the </w:t>
+      </w:r>
+      <w:r>
+        <w:t>player</w:t>
+      </w:r>
+      <w:r>
+        <w:t>s given inputs do not lie outside the range 0 and 4 for both the columns and rows, as follows:</w:t>
+      </w:r>
+      <w:r>
+        <w:t>-</w:t>
+      </w:r>
+    </w:p>
+    <w:p>
+      <w:pPr>
+        <w:spacing w:after="0" w:line="240" w:lineRule="auto"/>
+      </w:pPr>
+    </w:p>
+    <w:p>
+      <w:pPr>
+        <w:spacing w:after="0" w:line="240" w:lineRule="auto"/>
+        <w:ind w:left="360"/>
+      </w:pPr>
+      <w:r>
+        <w:t xml:space="preserve">        if (guess_row &lt; 0 or guess_row &gt; 4) or (guess_col &lt; 0 or guess_col &gt; 4):</w:t>
+      </w:r>
+    </w:p>
+    <w:p>
+      <w:pPr>
+        <w:spacing w:after="0" w:line="240" w:lineRule="auto"/>
+        <w:ind w:left="360"/>
+      </w:pPr>
+      <w:r>
+        <w:t xml:space="preserve">            print ("Ouch , that's not even in the ocean !")</w:t>
+      </w:r>
+    </w:p>
+    <w:p>
+      <w:pPr>
+        <w:pStyle w:val="ListParagraph"/>
+        <w:numPr>
+          <w:ilvl w:val="0"/>
+          <w:numId w:val="3"/>
+        </w:numPr>
+        <w:spacing w:after="0" w:line="240" w:lineRule="auto"/>
+        <w:ind w:left="357" w:hanging="357"/>
+      </w:pPr>
+      <w:r>
+        <w:t>Output warning if the guess matches previous guess given</w:t>
+      </w:r>
+    </w:p>
+    <w:p>
+      <w:pPr>
+        <w:spacing w:after="0" w:line="240" w:lineRule="auto"/>
+      </w:pPr>
+    </w:p>
+    <w:p>
+      <w:pPr>
+        <w:spacing w:after="0" w:line="240" w:lineRule="auto"/>
+      </w:pPr>
+      <w:r>
+        <w:t>Now here I handle the 2</w:t>
+      </w:r>
+      <w:r>
+        <w:t>nd</w:t>
+      </w:r>
+      <w:r>
+        <w:t xml:space="preserve"> type of incorrect guess</w:t>
+      </w:r>
+      <w:r>
+        <w:t xml:space="preserve"> where the </w:t>
+      </w:r>
+      <w:r>
+        <w:t>player</w:t>
+      </w:r>
+      <w:r>
+        <w:t xml:space="preserve"> guess’s a location that was already selected.</w:t>
+      </w:r>
+    </w:p>
+    <w:p>
+      <w:pPr>
+        <w:spacing w:after="0" w:line="240" w:lineRule="auto"/>
+      </w:pPr>
+    </w:p>
+    <w:p>
+      <w:pPr>
+        <w:pStyle w:val="ListParagraph"/>
+        <w:numPr>
+          <w:ilvl w:val="1"/>
+          <w:numId w:val="3"/>
+        </w:numPr>
+        <w:spacing w:after="0" w:line="240" w:lineRule="auto"/>
+      </w:pPr>
+      <w:r>
+        <w:t>Here I add an elf to see if the guessed location already has an ‘X’ in it. If it has, output warning message to the screen, to confirm guess has already been made:</w:t>
+      </w:r>
+      <w:r>
+        <w:t>-</w:t>
+      </w:r>
+    </w:p>
+    <w:p>
+      <w:pPr>
+        <w:spacing w:after="0" w:line="240" w:lineRule="auto"/>
+      </w:pPr>
+    </w:p>
+    <w:p>
+      <w:pPr>
+        <w:spacing w:after="0" w:line="240" w:lineRule="auto"/>
+        <w:ind w:firstLine="720"/>
+      </w:pPr>
+      <w:r>
+        <w:t>elif(board[guess_row][guess_col] == "X"):</w:t>
+      </w:r>
+    </w:p>
+    <w:p>
+      <w:pPr>
+        <w:spacing w:after="0" w:line="240" w:lineRule="auto"/>
+        <w:ind w:left="720" w:firstLine="273"/>
+      </w:pPr>
+      <w:r>
+        <w:t>print ('You guessed that one already.')</w:t>
+      </w:r>
+    </w:p>
+    <w:p/>
+    <w:p>
+      <w:pPr>
+        <w:pStyle w:val="ListParagraph"/>
+        <w:numPr>
+          <w:ilvl w:val="0"/>
+          <w:numId w:val="3"/>
+        </w:numPr>
+        <w:spacing w:after="0" w:line="240" w:lineRule="auto"/>
+        <w:ind w:left="357" w:hanging="357"/>
+      </w:pPr>
+      <w:r>
+        <w:t xml:space="preserve">Print strike and </w:t>
+      </w:r>
+      <w:r>
+        <w:t>updated board</w:t>
+      </w:r>
+      <w:r>
+        <w:t>:-</w:t>
+      </w:r>
+    </w:p>
+    <w:p>
+      <w:pPr>
+        <w:spacing w:after="0" w:line="240" w:lineRule="auto"/>
+      </w:pPr>
+    </w:p>
+    <w:p>
+      <w:pPr>
+        <w:spacing w:after="0" w:line="240" w:lineRule="auto"/>
+        <w:ind w:firstLine="357"/>
+      </w:pPr>
+      <w:r>
+        <w:t># Print strike and board again here</w:t>
+      </w:r>
+    </w:p>
+    <w:p>
+      <w:pPr>
+        <w:spacing w:after="0" w:line="240" w:lineRule="auto"/>
+      </w:pPr>
+      <w:r>
+        <w:t xml:space="preserve">        print ('Strike ' + str(strike+1) + ' out of 10.')</w:t>
+      </w:r>
+    </w:p>
+    <w:p>
+      <w:pPr>
+        <w:spacing w:after="0" w:line="240" w:lineRule="auto"/>
+      </w:pPr>
+      <w:r>
+        <w:t xml:space="preserve">        printBoard(board)</w:t>
+      </w:r>
+    </w:p>
+    <w:p>
+      <w:pPr>
+        <w:spacing w:after="0" w:line="240" w:lineRule="auto"/>
+      </w:pPr>
+    </w:p>
+    <w:p>
+      <w:pPr>
+        <w:pStyle w:val="ListParagraph"/>
+        <w:numPr>
+          <w:ilvl w:val="0"/>
+          <w:numId w:val="3"/>
+        </w:numPr>
+        <w:spacing w:after="0" w:line="240" w:lineRule="auto"/>
+        <w:ind w:left="357" w:hanging="357"/>
+      </w:pPr>
+      <w:r>
+        <w:t xml:space="preserve">If </w:t>
+      </w:r>
+      <w:r>
+        <w:t>player</w:t>
+      </w:r>
+      <w:r>
+        <w:t xml:space="preserve"> h</w:t>
+      </w:r>
+      <w:r>
+        <w:t xml:space="preserve">as had 10 turns or strikes, …then </w:t>
+      </w:r>
+      <w:r>
+        <w:t xml:space="preserve">GAME OVER </w:t>
+      </w:r>
+      <w:r>
+        <w:t>!</w:t>
+      </w:r>
+    </w:p>
+    <w:p>
+      <w:pPr>
+        <w:spacing w:after="0" w:line="240" w:lineRule="auto"/>
+      </w:pPr>
+    </w:p>
+    <w:p>
+      <w:pPr>
+        <w:spacing w:after="0" w:line="240" w:lineRule="auto"/>
+      </w:pPr>
+      <w:r>
+        <w:t xml:space="preserve">Here I used </w:t>
+      </w:r>
+      <w:proofErr w:type="gramStart"/>
+      <w:r>
+        <w:t>a for</w:t>
+      </w:r>
+      <w:proofErr w:type="gramEnd"/>
+      <w:r>
+        <w:t xml:space="preserve"> loop to iterate through each turn (or Strike)</w:t>
+      </w:r>
+      <w:r>
+        <w:t>.</w:t>
+      </w:r>
+    </w:p>
+    <w:p>
+      <w:pPr>
+        <w:spacing w:after="0" w:line="240" w:lineRule="auto"/>
+      </w:pPr>
+    </w:p>
+    <w:p>
+      <w:pPr>
+        <w:pStyle w:val="ListParagraph"/>
+        <w:numPr>
+          <w:ilvl w:val="1"/>
+          <w:numId w:val="3"/>
+        </w:numPr>
+        <w:spacing w:after="0" w:line="240" w:lineRule="auto"/>
+        <w:ind w:left="851" w:hanging="491"/>
+      </w:pPr>
+      <w:r>
+        <w:t>Added a for loop that repeats the guessing and checking part of the game for 10 turns.</w:t>
+      </w:r>
+    </w:p>
+    <w:p>
+      <w:pPr>
+        <w:pStyle w:val="ListParagraph"/>
+        <w:numPr>
+          <w:ilvl w:val="1"/>
+          <w:numId w:val="3"/>
+        </w:numPr>
+        <w:spacing w:after="0" w:line="240" w:lineRule="auto"/>
+        <w:ind w:left="851" w:hanging="491"/>
+      </w:pPr>
+      <w:r>
+        <w:t>At the beginning of each iteration, print “Strike”, strike+1 to let the player know what turn they are on</w:t>
+      </w:r>
+      <w:r>
+        <w:t>:-</w:t>
+      </w:r>
+    </w:p>
+    <w:p>
+      <w:pPr>
+        <w:spacing w:after="0" w:line="240" w:lineRule="auto"/>
+      </w:pPr>
+    </w:p>
+    <w:p>
+      <w:pPr>
+        <w:spacing w:after="0" w:line="240" w:lineRule="auto"/>
+        <w:ind w:left="284" w:firstLine="360"/>
+      </w:pPr>
+      <w:r>
+        <w:t>for strike in range(10):</w:t>
+      </w:r>
+    </w:p>
+    <w:p>
+      <w:pPr>
+        <w:spacing w:after="0" w:line="240" w:lineRule="auto"/>
+        <w:ind w:left="284" w:firstLine="360"/>
+      </w:pPr>
+    </w:p>
+    <w:p>
+      <w:pPr>
+        <w:spacing w:after="0" w:line="240" w:lineRule="auto"/>
+        <w:ind w:left="284" w:firstLine="360"/>
+      </w:pPr>
+      <w:r>
+        <w:t>&gt;&gt;&gt; Steps 3 to 8 as per above &lt;&lt;&lt;</w:t>
+      </w:r>
+    </w:p>
+    <w:p>
+      <w:pPr>
+        <w:spacing w:after="0" w:line="240" w:lineRule="auto"/>
+        <w:ind w:left="284" w:firstLine="360"/>
+      </w:pPr>
+    </w:p>
+    <w:p>
+      <w:pPr>
+        <w:spacing w:after="0" w:line="240" w:lineRule="auto"/>
+        <w:ind w:left="284" w:firstLine="360"/>
+      </w:pPr>
+      <w:r>
+        <w:t>print ('Strike ' + str(strike+1) + ' out of 10.')</w:t>
+      </w:r>
+    </w:p>
+    <w:p>
+      <w:pPr>
+        <w:spacing w:after="0" w:line="240" w:lineRule="auto"/>
+        <w:ind w:left="284" w:firstLine="360"/>
+      </w:pPr>
+      <w:r>
+        <w:t xml:space="preserve">        printBoard(board)</w:t>
+      </w:r>
+    </w:p>
+    <w:p>
+      <w:pPr>
+        <w:spacing w:after="0" w:line="240" w:lineRule="auto"/>
+        <w:ind w:left="284" w:firstLine="360"/>
+      </w:pPr>
+    </w:p>
+    <w:p>
+      <w:pPr>
+        <w:spacing w:after="0" w:line="240" w:lineRule="auto"/>
+        <w:ind w:left="284" w:firstLine="360"/>
+      </w:pPr>
+      <w:r>
+        <w:t>if strike &gt;= 9:</w:t>
+      </w:r>
+    </w:p>
+    <w:p>
+      <w:pPr>
+        <w:spacing w:after="0" w:line="240" w:lineRule="auto"/>
+        <w:ind w:left="284" w:firstLine="360"/>
+      </w:pPr>
+      <w:r>
+        <w:t xml:space="preserve">    print ('Game Over. You lost. Hard luck buddy!!')</w:t>
+      </w:r>
+    </w:p>
+    <w:p>
+      <w:pPr>
+        <w:spacing w:after="0" w:line="240" w:lineRule="auto"/>
+        <w:ind w:left="284" w:firstLine="360"/>
+      </w:pPr>
+      <w:r>
+        <w:t xml:space="preserve">    print ('My Ship Row = '+str(ship_row))</w:t>
+      </w:r>
+    </w:p>
+    <w:p>
+      <w:pPr>
+        <w:spacing w:after="0" w:line="240" w:lineRule="auto"/>
+        <w:ind w:left="284" w:firstLine="360"/>
+      </w:pPr>
+      <w:r>
+        <w:t xml:space="preserve">    print ('My Ship Col = '+str(ship_col))</w:t>
+      </w:r>
+    </w:p>
+    <w:p>
+      <w:pPr>
+        <w:spacing w:after="0" w:line="240" w:lineRule="auto"/>
+      </w:pPr>
+    </w:p>
+    <w:p>
+      <w:pPr>
+        <w:spacing w:after="0" w:line="240" w:lineRule="auto"/>
+      </w:pPr>
+    </w:p>
+    <w:p>
+      <w:pPr>
+        <w:spacing w:after="0" w:line="240" w:lineRule="auto"/>
+      </w:pPr>
+    </w:p>
+    <w:p>
+      <w:pPr>
+        <w:spacing w:after="0" w:line="240" w:lineRule="auto"/>
+      </w:pPr>
+    </w:p>
+    <w:p>
+      <w:pPr>
+        <w:spacing w:after="0" w:line="240" w:lineRule="auto"/>
+      </w:pPr>
+    </w:p>
+    <w:p>
+      <w:pPr>
+        <w:spacing w:after="0" w:line="240" w:lineRule="auto"/>
+      </w:pPr>
+    </w:p>
+    <w:p>
+      <w:pPr>
+        <w:spacing w:after="0" w:line="240" w:lineRule="auto"/>
+      </w:pPr>
+    </w:p>
+    <w:p>
+      <w:pPr>
+        <w:spacing w:after="0" w:line="240" w:lineRule="auto"/>
+      </w:pPr>
     </w:p>
     <w:p/>
     <w:p>
@@ -161,23 +1517,24 @@
           <w:noProof/>
           <w:lang w:eastAsia="en-GB"/>
         </w:rPr>
+        <w:lastRenderedPageBreak/>
         <w:drawing>
-          <wp:anchor distT="0" distB="0" distL="114300" distR="114300" simplePos="0" relativeHeight="251658240" behindDoc="0" locked="0" layoutInCell="1" allowOverlap="1">
+          <wp:anchor distT="0" distB="0" distL="114300" distR="114300" simplePos="0" relativeHeight="251658240" behindDoc="0" locked="0" layoutInCell="1" allowOverlap="1" wp14:anchorId="0DDE5ABF" wp14:editId="264C18B8">
             <wp:simplePos x="0" y="0"/>
             <wp:positionH relativeFrom="column">
-              <wp:posOffset>635</wp:posOffset>
+              <wp:posOffset>-635</wp:posOffset>
             </wp:positionH>
             <wp:positionV relativeFrom="paragraph">
-              <wp:posOffset>391795</wp:posOffset>
+              <wp:posOffset>387985</wp:posOffset>
             </wp:positionV>
-            <wp:extent cx="6111240" cy="3819525"/>
-            <wp:effectExtent l="0" t="0" r="3810" b="9525"/>
+            <wp:extent cx="6362700" cy="3976370"/>
+            <wp:effectExtent l="0" t="0" r="0" b="5080"/>
             <wp:wrapThrough wrapText="bothSides">
               <wp:wrapPolygon edited="0">
                 <wp:start x="0" y="0"/>
-                <wp:lineTo x="0" y="21546"/>
-                <wp:lineTo x="21546" y="21546"/>
-                <wp:lineTo x="21546" y="0"/>
+                <wp:lineTo x="0" y="21524"/>
+                <wp:lineTo x="21535" y="21524"/>
+                <wp:lineTo x="21535" y="0"/>
                 <wp:lineTo x="0" y="0"/>
               </wp:wrapPolygon>
             </wp:wrapThrough>
@@ -193,7 +1550,7 @@
                     <pic:cNvPicPr/>
                   </pic:nvPicPr>
                   <pic:blipFill>
-                    <a:blip r:embed="rId5" cstate="print">
+                    <a:blip r:embed="rId8" cstate="print">
                       <a:extLst>
                         <a:ext uri="{28A0092B-C50C-407E-A947-70E740481C1C}">
                           <a14:useLocalDpi xmlns:a14="http://schemas.microsoft.com/office/drawing/2010/main" val="0"/>
@@ -207,7 +1564,7 @@
                   <pic:spPr>
                     <a:xfrm>
                       <a:off x="0" y="0"/>
-                      <a:ext cx="6111240" cy="3819525"/>
+                      <a:ext cx="6362700" cy="3976370"/>
                     </a:xfrm>
                     <a:prstGeom prst="rect">
                       <a:avLst/>
@@ -229,17 +1586,19 @@
         <w:t>Sample Game Play:</w:t>
       </w:r>
     </w:p>
-    <w:p/>
-    <w:p>
-      <w:r>
-        <w:t>/End</w:t>
-      </w:r>
+    <w:p>
       <w:bookmarkStart w:id="0" w:name="_GoBack"/>
       <w:bookmarkEnd w:id="0"/>
     </w:p>
+    <w:p>
+      <w:r>
+        <w:t>/End</w:t>
+      </w:r>
+    </w:p>
     <w:sectPr>
+      <w:footerReference w:type="default" r:id="rId9"/>
       <w:pgSz w:w="11906" w:h="16838"/>
-      <w:pgMar w:top="1440" w:right="1335" w:bottom="1440" w:left="1334" w:header="708" w:footer="708" w:gutter="0"/>
+      <w:pgMar w:top="720" w:right="720" w:bottom="720" w:left="720" w:header="708" w:footer="708" w:gutter="0"/>
       <w:cols w:space="708"/>
       <w:docGrid w:linePitch="360"/>
     </w:sectPr>
@@ -247,9 +1606,1085 @@
 </w:document>
 </file>
 
+<file path=word/endnotes.xml><?xml version="1.0" encoding="utf-8"?>
+<w:endnotes xmlns:wpc="http://schemas.microsoft.com/office/word/2010/wordprocessingCanvas" xmlns:mc="http://schemas.openxmlformats.org/markup-compatibility/2006" xmlns:o="urn:schemas-microsoft-com:office:office" xmlns:r="http://schemas.openxmlformats.org/officeDocument/2006/relationships" xmlns:m="http://schemas.openxmlformats.org/officeDocument/2006/math" xmlns:v="urn:schemas-microsoft-com:vml" xmlns:wp14="http://schemas.microsoft.com/office/word/2010/wordprocessingDrawing" xmlns:wp="http://schemas.openxmlformats.org/drawingml/2006/wordprocessingDrawing" xmlns:w10="urn:schemas-microsoft-com:office:word" xmlns:w="http://schemas.openxmlformats.org/wordprocessingml/2006/main" xmlns:w14="http://schemas.microsoft.com/office/word/2010/wordml" xmlns:w15="http://schemas.microsoft.com/office/word/2012/wordml" xmlns:wpg="http://schemas.microsoft.com/office/word/2010/wordprocessingGroup" xmlns:wpi="http://schemas.microsoft.com/office/word/2010/wordprocessingInk" xmlns:wne="http://schemas.microsoft.com/office/word/2006/wordml" xmlns:wps="http://schemas.microsoft.com/office/word/2010/wordprocessingShape" mc:Ignorable="w14 w15 wp14">
+  <w:endnote w:type="separator" w:id="-1">
+    <w:p>
+      <w:pPr>
+        <w:spacing w:after="0" w:line="240" w:lineRule="auto"/>
+      </w:pPr>
+      <w:r>
+        <w:separator/>
+      </w:r>
+    </w:p>
+  </w:endnote>
+  <w:endnote w:type="continuationSeparator" w:id="0">
+    <w:p>
+      <w:pPr>
+        <w:spacing w:after="0" w:line="240" w:lineRule="auto"/>
+      </w:pPr>
+      <w:r>
+        <w:continuationSeparator/>
+      </w:r>
+    </w:p>
+  </w:endnote>
+</w:endnotes>
+</file>
+
+<file path=word/footer1.xml><?xml version="1.0" encoding="utf-8"?>
+<w:ftr xmlns:wpc="http://schemas.microsoft.com/office/word/2010/wordprocessingCanvas" xmlns:mc="http://schemas.openxmlformats.org/markup-compatibility/2006" xmlns:o="urn:schemas-microsoft-com:office:office" xmlns:r="http://schemas.openxmlformats.org/officeDocument/2006/relationships" xmlns:m="http://schemas.openxmlformats.org/officeDocument/2006/math" xmlns:v="urn:schemas-microsoft-com:vml" xmlns:wp14="http://schemas.microsoft.com/office/word/2010/wordprocessingDrawing" xmlns:wp="http://schemas.openxmlformats.org/drawingml/2006/wordprocessingDrawing" xmlns:w10="urn:schemas-microsoft-com:office:word" xmlns:w="http://schemas.openxmlformats.org/wordprocessingml/2006/main" xmlns:w14="http://schemas.microsoft.com/office/word/2010/wordml" xmlns:w15="http://schemas.microsoft.com/office/word/2012/wordml" xmlns:wpg="http://schemas.microsoft.com/office/word/2010/wordprocessingGroup" xmlns:wpi="http://schemas.microsoft.com/office/word/2010/wordprocessingInk" xmlns:wne="http://schemas.microsoft.com/office/word/2006/wordml" xmlns:wps="http://schemas.microsoft.com/office/word/2010/wordprocessingShape" mc:Ignorable="w14 w15 wp14">
+  <w:sdt>
+    <w:sdtPr>
+      <w:id w:val="-600103370"/>
+      <w:docPartObj>
+        <w:docPartGallery w:val="Page Numbers (Bottom of Page)"/>
+        <w:docPartUnique/>
+      </w:docPartObj>
+    </w:sdtPr>
+    <w:sdtEndPr>
+      <w:rPr>
+        <w:noProof/>
+      </w:rPr>
+    </w:sdtEndPr>
+    <w:sdtContent>
+      <w:p>
+        <w:pPr>
+          <w:pStyle w:val="Footer"/>
+          <w:jc w:val="right"/>
+        </w:pPr>
+        <w:r>
+          <w:fldChar w:fldCharType="begin"/>
+        </w:r>
+        <w:r>
+          <w:instrText xml:space="preserve"> PAGE   \* MERGEFORMAT </w:instrText>
+        </w:r>
+        <w:r>
+          <w:fldChar w:fldCharType="separate"/>
+        </w:r>
+        <w:r>
+          <w:rPr>
+            <w:noProof/>
+          </w:rPr>
+          <w:t>4</w:t>
+        </w:r>
+        <w:r>
+          <w:rPr>
+            <w:noProof/>
+          </w:rPr>
+          <w:fldChar w:fldCharType="end"/>
+        </w:r>
+      </w:p>
+    </w:sdtContent>
+  </w:sdt>
+  <w:p>
+    <w:pPr>
+      <w:pStyle w:val="Footer"/>
+    </w:pPr>
+  </w:p>
+</w:ftr>
+</file>
+
+<file path=word/footnotes.xml><?xml version="1.0" encoding="utf-8"?>
+<w:footnotes xmlns:wpc="http://schemas.microsoft.com/office/word/2010/wordprocessingCanvas" xmlns:mc="http://schemas.openxmlformats.org/markup-compatibility/2006" xmlns:o="urn:schemas-microsoft-com:office:office" xmlns:r="http://schemas.openxmlformats.org/officeDocument/2006/relationships" xmlns:m="http://schemas.openxmlformats.org/officeDocument/2006/math" xmlns:v="urn:schemas-microsoft-com:vml" xmlns:wp14="http://schemas.microsoft.com/office/word/2010/wordprocessingDrawing" xmlns:wp="http://schemas.openxmlformats.org/drawingml/2006/wordprocessingDrawing" xmlns:w10="urn:schemas-microsoft-com:office:word" xmlns:w="http://schemas.openxmlformats.org/wordprocessingml/2006/main" xmlns:w14="http://schemas.microsoft.com/office/word/2010/wordml" xmlns:w15="http://schemas.microsoft.com/office/word/2012/wordml" xmlns:wpg="http://schemas.microsoft.com/office/word/2010/wordprocessingGroup" xmlns:wpi="http://schemas.microsoft.com/office/word/2010/wordprocessingInk" xmlns:wne="http://schemas.microsoft.com/office/word/2006/wordml" xmlns:wps="http://schemas.microsoft.com/office/word/2010/wordprocessingShape" mc:Ignorable="w14 w15 wp14">
+  <w:footnote w:type="separator" w:id="-1">
+    <w:p>
+      <w:pPr>
+        <w:spacing w:after="0" w:line="240" w:lineRule="auto"/>
+      </w:pPr>
+      <w:r>
+        <w:separator/>
+      </w:r>
+    </w:p>
+  </w:footnote>
+  <w:footnote w:type="continuationSeparator" w:id="0">
+    <w:p>
+      <w:pPr>
+        <w:spacing w:after="0" w:line="240" w:lineRule="auto"/>
+      </w:pPr>
+      <w:r>
+        <w:continuationSeparator/>
+      </w:r>
+    </w:p>
+  </w:footnote>
+</w:footnotes>
+</file>
+
 <file path=word/numbering.xml><?xml version="1.0" encoding="utf-8"?>
 <w:numbering xmlns:wpc="http://schemas.microsoft.com/office/word/2010/wordprocessingCanvas" xmlns:mc="http://schemas.openxmlformats.org/markup-compatibility/2006" xmlns:o="urn:schemas-microsoft-com:office:office" xmlns:r="http://schemas.openxmlformats.org/officeDocument/2006/relationships" xmlns:m="http://schemas.openxmlformats.org/officeDocument/2006/math" xmlns:v="urn:schemas-microsoft-com:vml" xmlns:wp14="http://schemas.microsoft.com/office/word/2010/wordprocessingDrawing" xmlns:wp="http://schemas.openxmlformats.org/drawingml/2006/wordprocessingDrawing" xmlns:w10="urn:schemas-microsoft-com:office:word" xmlns:w="http://schemas.openxmlformats.org/wordprocessingml/2006/main" xmlns:w14="http://schemas.microsoft.com/office/word/2010/wordml" xmlns:w15="http://schemas.microsoft.com/office/word/2012/wordml" xmlns:wpg="http://schemas.microsoft.com/office/word/2010/wordprocessingGroup" xmlns:wpi="http://schemas.microsoft.com/office/word/2010/wordprocessingInk" xmlns:wne="http://schemas.microsoft.com/office/word/2006/wordml" xmlns:wps="http://schemas.microsoft.com/office/word/2010/wordprocessingShape" mc:Ignorable="w14 w15 wp14">
   <w:abstractNum w:abstractNumId="0" w15:restartNumberingAfterBreak="0">
+    <w:nsid w:val="099D790B"/>
+    <w:multiLevelType w:val="hybridMultilevel"/>
+    <w:tmpl w:val="E0D6FB2A"/>
+    <w:lvl w:ilvl="0" w:tplc="0809000F">
+      <w:start w:val="1"/>
+      <w:numFmt w:val="decimal"/>
+      <w:lvlText w:val="%1."/>
+      <w:lvlJc w:val="left"/>
+      <w:pPr>
+        <w:ind w:left="717" w:hanging="360"/>
+      </w:pPr>
+    </w:lvl>
+    <w:lvl w:ilvl="1" w:tplc="08090019" w:tentative="1">
+      <w:start w:val="1"/>
+      <w:numFmt w:val="lowerLetter"/>
+      <w:lvlText w:val="%2."/>
+      <w:lvlJc w:val="left"/>
+      <w:pPr>
+        <w:ind w:left="1437" w:hanging="360"/>
+      </w:pPr>
+    </w:lvl>
+    <w:lvl w:ilvl="2" w:tplc="0809001B" w:tentative="1">
+      <w:start w:val="1"/>
+      <w:numFmt w:val="lowerRoman"/>
+      <w:lvlText w:val="%3."/>
+      <w:lvlJc w:val="right"/>
+      <w:pPr>
+        <w:ind w:left="2157" w:hanging="180"/>
+      </w:pPr>
+    </w:lvl>
+    <w:lvl w:ilvl="3" w:tplc="0809000F" w:tentative="1">
+      <w:start w:val="1"/>
+      <w:numFmt w:val="decimal"/>
+      <w:lvlText w:val="%4."/>
+      <w:lvlJc w:val="left"/>
+      <w:pPr>
+        <w:ind w:left="2877" w:hanging="360"/>
+      </w:pPr>
+    </w:lvl>
+    <w:lvl w:ilvl="4" w:tplc="08090019" w:tentative="1">
+      <w:start w:val="1"/>
+      <w:numFmt w:val="lowerLetter"/>
+      <w:lvlText w:val="%5."/>
+      <w:lvlJc w:val="left"/>
+      <w:pPr>
+        <w:ind w:left="3597" w:hanging="360"/>
+      </w:pPr>
+    </w:lvl>
+    <w:lvl w:ilvl="5" w:tplc="0809001B" w:tentative="1">
+      <w:start w:val="1"/>
+      <w:numFmt w:val="lowerRoman"/>
+      <w:lvlText w:val="%6."/>
+      <w:lvlJc w:val="right"/>
+      <w:pPr>
+        <w:ind w:left="4317" w:hanging="180"/>
+      </w:pPr>
+    </w:lvl>
+    <w:lvl w:ilvl="6" w:tplc="0809000F" w:tentative="1">
+      <w:start w:val="1"/>
+      <w:numFmt w:val="decimal"/>
+      <w:lvlText w:val="%7."/>
+      <w:lvlJc w:val="left"/>
+      <w:pPr>
+        <w:ind w:left="5037" w:hanging="360"/>
+      </w:pPr>
+    </w:lvl>
+    <w:lvl w:ilvl="7" w:tplc="08090019" w:tentative="1">
+      <w:start w:val="1"/>
+      <w:numFmt w:val="lowerLetter"/>
+      <w:lvlText w:val="%8."/>
+      <w:lvlJc w:val="left"/>
+      <w:pPr>
+        <w:ind w:left="5757" w:hanging="360"/>
+      </w:pPr>
+    </w:lvl>
+    <w:lvl w:ilvl="8" w:tplc="0809001B" w:tentative="1">
+      <w:start w:val="1"/>
+      <w:numFmt w:val="lowerRoman"/>
+      <w:lvlText w:val="%9."/>
+      <w:lvlJc w:val="right"/>
+      <w:pPr>
+        <w:ind w:left="6477" w:hanging="180"/>
+      </w:pPr>
+    </w:lvl>
+  </w:abstractNum>
+  <w:abstractNum w:abstractNumId="1" w15:restartNumberingAfterBreak="0">
+    <w:nsid w:val="0CF370F7"/>
+    <w:multiLevelType w:val="hybridMultilevel"/>
+    <w:tmpl w:val="F3D832D8"/>
+    <w:lvl w:ilvl="0" w:tplc="0809000F">
+      <w:start w:val="1"/>
+      <w:numFmt w:val="decimal"/>
+      <w:lvlText w:val="%1."/>
+      <w:lvlJc w:val="left"/>
+      <w:pPr>
+        <w:ind w:left="720" w:hanging="360"/>
+      </w:pPr>
+    </w:lvl>
+    <w:lvl w:ilvl="1" w:tplc="08090019" w:tentative="1">
+      <w:start w:val="1"/>
+      <w:numFmt w:val="lowerLetter"/>
+      <w:lvlText w:val="%2."/>
+      <w:lvlJc w:val="left"/>
+      <w:pPr>
+        <w:ind w:left="1440" w:hanging="360"/>
+      </w:pPr>
+    </w:lvl>
+    <w:lvl w:ilvl="2" w:tplc="0809001B" w:tentative="1">
+      <w:start w:val="1"/>
+      <w:numFmt w:val="lowerRoman"/>
+      <w:lvlText w:val="%3."/>
+      <w:lvlJc w:val="right"/>
+      <w:pPr>
+        <w:ind w:left="2160" w:hanging="180"/>
+      </w:pPr>
+    </w:lvl>
+    <w:lvl w:ilvl="3" w:tplc="0809000F" w:tentative="1">
+      <w:start w:val="1"/>
+      <w:numFmt w:val="decimal"/>
+      <w:lvlText w:val="%4."/>
+      <w:lvlJc w:val="left"/>
+      <w:pPr>
+        <w:ind w:left="2880" w:hanging="360"/>
+      </w:pPr>
+    </w:lvl>
+    <w:lvl w:ilvl="4" w:tplc="08090019" w:tentative="1">
+      <w:start w:val="1"/>
+      <w:numFmt w:val="lowerLetter"/>
+      <w:lvlText w:val="%5."/>
+      <w:lvlJc w:val="left"/>
+      <w:pPr>
+        <w:ind w:left="3600" w:hanging="360"/>
+      </w:pPr>
+    </w:lvl>
+    <w:lvl w:ilvl="5" w:tplc="0809001B" w:tentative="1">
+      <w:start w:val="1"/>
+      <w:numFmt w:val="lowerRoman"/>
+      <w:lvlText w:val="%6."/>
+      <w:lvlJc w:val="right"/>
+      <w:pPr>
+        <w:ind w:left="4320" w:hanging="180"/>
+      </w:pPr>
+    </w:lvl>
+    <w:lvl w:ilvl="6" w:tplc="0809000F" w:tentative="1">
+      <w:start w:val="1"/>
+      <w:numFmt w:val="decimal"/>
+      <w:lvlText w:val="%7."/>
+      <w:lvlJc w:val="left"/>
+      <w:pPr>
+        <w:ind w:left="5040" w:hanging="360"/>
+      </w:pPr>
+    </w:lvl>
+    <w:lvl w:ilvl="7" w:tplc="08090019" w:tentative="1">
+      <w:start w:val="1"/>
+      <w:numFmt w:val="lowerLetter"/>
+      <w:lvlText w:val="%8."/>
+      <w:lvlJc w:val="left"/>
+      <w:pPr>
+        <w:ind w:left="5760" w:hanging="360"/>
+      </w:pPr>
+    </w:lvl>
+    <w:lvl w:ilvl="8" w:tplc="0809001B" w:tentative="1">
+      <w:start w:val="1"/>
+      <w:numFmt w:val="lowerRoman"/>
+      <w:lvlText w:val="%9."/>
+      <w:lvlJc w:val="right"/>
+      <w:pPr>
+        <w:ind w:left="6480" w:hanging="180"/>
+      </w:pPr>
+    </w:lvl>
+  </w:abstractNum>
+  <w:abstractNum w:abstractNumId="2" w15:restartNumberingAfterBreak="0">
+    <w:nsid w:val="130B2FFD"/>
+    <w:multiLevelType w:val="hybridMultilevel"/>
+    <w:tmpl w:val="582AA068"/>
+    <w:lvl w:ilvl="0" w:tplc="0809000F">
+      <w:start w:val="1"/>
+      <w:numFmt w:val="decimal"/>
+      <w:lvlText w:val="%1."/>
+      <w:lvlJc w:val="left"/>
+      <w:pPr>
+        <w:ind w:left="720" w:hanging="360"/>
+      </w:pPr>
+    </w:lvl>
+    <w:lvl w:ilvl="1" w:tplc="08090019" w:tentative="1">
+      <w:start w:val="1"/>
+      <w:numFmt w:val="lowerLetter"/>
+      <w:lvlText w:val="%2."/>
+      <w:lvlJc w:val="left"/>
+      <w:pPr>
+        <w:ind w:left="1440" w:hanging="360"/>
+      </w:pPr>
+    </w:lvl>
+    <w:lvl w:ilvl="2" w:tplc="0809001B" w:tentative="1">
+      <w:start w:val="1"/>
+      <w:numFmt w:val="lowerRoman"/>
+      <w:lvlText w:val="%3."/>
+      <w:lvlJc w:val="right"/>
+      <w:pPr>
+        <w:ind w:left="2160" w:hanging="180"/>
+      </w:pPr>
+    </w:lvl>
+    <w:lvl w:ilvl="3" w:tplc="0809000F" w:tentative="1">
+      <w:start w:val="1"/>
+      <w:numFmt w:val="decimal"/>
+      <w:lvlText w:val="%4."/>
+      <w:lvlJc w:val="left"/>
+      <w:pPr>
+        <w:ind w:left="2880" w:hanging="360"/>
+      </w:pPr>
+    </w:lvl>
+    <w:lvl w:ilvl="4" w:tplc="08090019" w:tentative="1">
+      <w:start w:val="1"/>
+      <w:numFmt w:val="lowerLetter"/>
+      <w:lvlText w:val="%5."/>
+      <w:lvlJc w:val="left"/>
+      <w:pPr>
+        <w:ind w:left="3600" w:hanging="360"/>
+      </w:pPr>
+    </w:lvl>
+    <w:lvl w:ilvl="5" w:tplc="0809001B" w:tentative="1">
+      <w:start w:val="1"/>
+      <w:numFmt w:val="lowerRoman"/>
+      <w:lvlText w:val="%6."/>
+      <w:lvlJc w:val="right"/>
+      <w:pPr>
+        <w:ind w:left="4320" w:hanging="180"/>
+      </w:pPr>
+    </w:lvl>
+    <w:lvl w:ilvl="6" w:tplc="0809000F" w:tentative="1">
+      <w:start w:val="1"/>
+      <w:numFmt w:val="decimal"/>
+      <w:lvlText w:val="%7."/>
+      <w:lvlJc w:val="left"/>
+      <w:pPr>
+        <w:ind w:left="5040" w:hanging="360"/>
+      </w:pPr>
+    </w:lvl>
+    <w:lvl w:ilvl="7" w:tplc="08090019" w:tentative="1">
+      <w:start w:val="1"/>
+      <w:numFmt w:val="lowerLetter"/>
+      <w:lvlText w:val="%8."/>
+      <w:lvlJc w:val="left"/>
+      <w:pPr>
+        <w:ind w:left="5760" w:hanging="360"/>
+      </w:pPr>
+    </w:lvl>
+    <w:lvl w:ilvl="8" w:tplc="0809001B" w:tentative="1">
+      <w:start w:val="1"/>
+      <w:numFmt w:val="lowerRoman"/>
+      <w:lvlText w:val="%9."/>
+      <w:lvlJc w:val="right"/>
+      <w:pPr>
+        <w:ind w:left="6480" w:hanging="180"/>
+      </w:pPr>
+    </w:lvl>
+  </w:abstractNum>
+  <w:abstractNum w:abstractNumId="3" w15:restartNumberingAfterBreak="0">
+    <w:nsid w:val="1370619A"/>
+    <w:multiLevelType w:val="hybridMultilevel"/>
+    <w:tmpl w:val="29980120"/>
+    <w:lvl w:ilvl="0" w:tplc="0809000F">
+      <w:start w:val="1"/>
+      <w:numFmt w:val="decimal"/>
+      <w:lvlText w:val="%1."/>
+      <w:lvlJc w:val="left"/>
+      <w:pPr>
+        <w:ind w:left="1080" w:hanging="360"/>
+      </w:pPr>
+    </w:lvl>
+    <w:lvl w:ilvl="1" w:tplc="08090019" w:tentative="1">
+      <w:start w:val="1"/>
+      <w:numFmt w:val="lowerLetter"/>
+      <w:lvlText w:val="%2."/>
+      <w:lvlJc w:val="left"/>
+      <w:pPr>
+        <w:ind w:left="1800" w:hanging="360"/>
+      </w:pPr>
+    </w:lvl>
+    <w:lvl w:ilvl="2" w:tplc="0809001B" w:tentative="1">
+      <w:start w:val="1"/>
+      <w:numFmt w:val="lowerRoman"/>
+      <w:lvlText w:val="%3."/>
+      <w:lvlJc w:val="right"/>
+      <w:pPr>
+        <w:ind w:left="2520" w:hanging="180"/>
+      </w:pPr>
+    </w:lvl>
+    <w:lvl w:ilvl="3" w:tplc="0809000F" w:tentative="1">
+      <w:start w:val="1"/>
+      <w:numFmt w:val="decimal"/>
+      <w:lvlText w:val="%4."/>
+      <w:lvlJc w:val="left"/>
+      <w:pPr>
+        <w:ind w:left="3240" w:hanging="360"/>
+      </w:pPr>
+    </w:lvl>
+    <w:lvl w:ilvl="4" w:tplc="08090019" w:tentative="1">
+      <w:start w:val="1"/>
+      <w:numFmt w:val="lowerLetter"/>
+      <w:lvlText w:val="%5."/>
+      <w:lvlJc w:val="left"/>
+      <w:pPr>
+        <w:ind w:left="3960" w:hanging="360"/>
+      </w:pPr>
+    </w:lvl>
+    <w:lvl w:ilvl="5" w:tplc="0809001B" w:tentative="1">
+      <w:start w:val="1"/>
+      <w:numFmt w:val="lowerRoman"/>
+      <w:lvlText w:val="%6."/>
+      <w:lvlJc w:val="right"/>
+      <w:pPr>
+        <w:ind w:left="4680" w:hanging="180"/>
+      </w:pPr>
+    </w:lvl>
+    <w:lvl w:ilvl="6" w:tplc="0809000F" w:tentative="1">
+      <w:start w:val="1"/>
+      <w:numFmt w:val="decimal"/>
+      <w:lvlText w:val="%7."/>
+      <w:lvlJc w:val="left"/>
+      <w:pPr>
+        <w:ind w:left="5400" w:hanging="360"/>
+      </w:pPr>
+    </w:lvl>
+    <w:lvl w:ilvl="7" w:tplc="08090019" w:tentative="1">
+      <w:start w:val="1"/>
+      <w:numFmt w:val="lowerLetter"/>
+      <w:lvlText w:val="%8."/>
+      <w:lvlJc w:val="left"/>
+      <w:pPr>
+        <w:ind w:left="6120" w:hanging="360"/>
+      </w:pPr>
+    </w:lvl>
+    <w:lvl w:ilvl="8" w:tplc="0809001B" w:tentative="1">
+      <w:start w:val="1"/>
+      <w:numFmt w:val="lowerRoman"/>
+      <w:lvlText w:val="%9."/>
+      <w:lvlJc w:val="right"/>
+      <w:pPr>
+        <w:ind w:left="6840" w:hanging="180"/>
+      </w:pPr>
+    </w:lvl>
+  </w:abstractNum>
+  <w:abstractNum w:abstractNumId="4" w15:restartNumberingAfterBreak="0">
+    <w:nsid w:val="15713BBC"/>
+    <w:multiLevelType w:val="hybridMultilevel"/>
+    <w:tmpl w:val="DC427E24"/>
+    <w:lvl w:ilvl="0" w:tplc="0809000F">
+      <w:start w:val="1"/>
+      <w:numFmt w:val="decimal"/>
+      <w:lvlText w:val="%1."/>
+      <w:lvlJc w:val="left"/>
+      <w:pPr>
+        <w:ind w:left="1077" w:hanging="360"/>
+      </w:pPr>
+    </w:lvl>
+    <w:lvl w:ilvl="1" w:tplc="08090019" w:tentative="1">
+      <w:start w:val="1"/>
+      <w:numFmt w:val="lowerLetter"/>
+      <w:lvlText w:val="%2."/>
+      <w:lvlJc w:val="left"/>
+      <w:pPr>
+        <w:ind w:left="1797" w:hanging="360"/>
+      </w:pPr>
+    </w:lvl>
+    <w:lvl w:ilvl="2" w:tplc="0809001B" w:tentative="1">
+      <w:start w:val="1"/>
+      <w:numFmt w:val="lowerRoman"/>
+      <w:lvlText w:val="%3."/>
+      <w:lvlJc w:val="right"/>
+      <w:pPr>
+        <w:ind w:left="2517" w:hanging="180"/>
+      </w:pPr>
+    </w:lvl>
+    <w:lvl w:ilvl="3" w:tplc="0809000F" w:tentative="1">
+      <w:start w:val="1"/>
+      <w:numFmt w:val="decimal"/>
+      <w:lvlText w:val="%4."/>
+      <w:lvlJc w:val="left"/>
+      <w:pPr>
+        <w:ind w:left="3237" w:hanging="360"/>
+      </w:pPr>
+    </w:lvl>
+    <w:lvl w:ilvl="4" w:tplc="08090019" w:tentative="1">
+      <w:start w:val="1"/>
+      <w:numFmt w:val="lowerLetter"/>
+      <w:lvlText w:val="%5."/>
+      <w:lvlJc w:val="left"/>
+      <w:pPr>
+        <w:ind w:left="3957" w:hanging="360"/>
+      </w:pPr>
+    </w:lvl>
+    <w:lvl w:ilvl="5" w:tplc="0809001B" w:tentative="1">
+      <w:start w:val="1"/>
+      <w:numFmt w:val="lowerRoman"/>
+      <w:lvlText w:val="%6."/>
+      <w:lvlJc w:val="right"/>
+      <w:pPr>
+        <w:ind w:left="4677" w:hanging="180"/>
+      </w:pPr>
+    </w:lvl>
+    <w:lvl w:ilvl="6" w:tplc="0809000F" w:tentative="1">
+      <w:start w:val="1"/>
+      <w:numFmt w:val="decimal"/>
+      <w:lvlText w:val="%7."/>
+      <w:lvlJc w:val="left"/>
+      <w:pPr>
+        <w:ind w:left="5397" w:hanging="360"/>
+      </w:pPr>
+    </w:lvl>
+    <w:lvl w:ilvl="7" w:tplc="08090019" w:tentative="1">
+      <w:start w:val="1"/>
+      <w:numFmt w:val="lowerLetter"/>
+      <w:lvlText w:val="%8."/>
+      <w:lvlJc w:val="left"/>
+      <w:pPr>
+        <w:ind w:left="6117" w:hanging="360"/>
+      </w:pPr>
+    </w:lvl>
+    <w:lvl w:ilvl="8" w:tplc="0809001B" w:tentative="1">
+      <w:start w:val="1"/>
+      <w:numFmt w:val="lowerRoman"/>
+      <w:lvlText w:val="%9."/>
+      <w:lvlJc w:val="right"/>
+      <w:pPr>
+        <w:ind w:left="6837" w:hanging="180"/>
+      </w:pPr>
+    </w:lvl>
+  </w:abstractNum>
+  <w:abstractNum w:abstractNumId="5" w15:restartNumberingAfterBreak="0">
+    <w:nsid w:val="18662946"/>
+    <w:multiLevelType w:val="hybridMultilevel"/>
+    <w:tmpl w:val="3CBA3278"/>
+    <w:lvl w:ilvl="0" w:tplc="0809000F">
+      <w:start w:val="1"/>
+      <w:numFmt w:val="decimal"/>
+      <w:lvlText w:val="%1."/>
+      <w:lvlJc w:val="left"/>
+      <w:pPr>
+        <w:ind w:left="360" w:hanging="360"/>
+      </w:pPr>
+    </w:lvl>
+    <w:lvl w:ilvl="1" w:tplc="08090019" w:tentative="1">
+      <w:start w:val="1"/>
+      <w:numFmt w:val="lowerLetter"/>
+      <w:lvlText w:val="%2."/>
+      <w:lvlJc w:val="left"/>
+      <w:pPr>
+        <w:ind w:left="1080" w:hanging="360"/>
+      </w:pPr>
+    </w:lvl>
+    <w:lvl w:ilvl="2" w:tplc="0809001B" w:tentative="1">
+      <w:start w:val="1"/>
+      <w:numFmt w:val="lowerRoman"/>
+      <w:lvlText w:val="%3."/>
+      <w:lvlJc w:val="right"/>
+      <w:pPr>
+        <w:ind w:left="1800" w:hanging="180"/>
+      </w:pPr>
+    </w:lvl>
+    <w:lvl w:ilvl="3" w:tplc="0809000F" w:tentative="1">
+      <w:start w:val="1"/>
+      <w:numFmt w:val="decimal"/>
+      <w:lvlText w:val="%4."/>
+      <w:lvlJc w:val="left"/>
+      <w:pPr>
+        <w:ind w:left="2520" w:hanging="360"/>
+      </w:pPr>
+    </w:lvl>
+    <w:lvl w:ilvl="4" w:tplc="08090019" w:tentative="1">
+      <w:start w:val="1"/>
+      <w:numFmt w:val="lowerLetter"/>
+      <w:lvlText w:val="%5."/>
+      <w:lvlJc w:val="left"/>
+      <w:pPr>
+        <w:ind w:left="3240" w:hanging="360"/>
+      </w:pPr>
+    </w:lvl>
+    <w:lvl w:ilvl="5" w:tplc="0809001B" w:tentative="1">
+      <w:start w:val="1"/>
+      <w:numFmt w:val="lowerRoman"/>
+      <w:lvlText w:val="%6."/>
+      <w:lvlJc w:val="right"/>
+      <w:pPr>
+        <w:ind w:left="3960" w:hanging="180"/>
+      </w:pPr>
+    </w:lvl>
+    <w:lvl w:ilvl="6" w:tplc="0809000F" w:tentative="1">
+      <w:start w:val="1"/>
+      <w:numFmt w:val="decimal"/>
+      <w:lvlText w:val="%7."/>
+      <w:lvlJc w:val="left"/>
+      <w:pPr>
+        <w:ind w:left="4680" w:hanging="360"/>
+      </w:pPr>
+    </w:lvl>
+    <w:lvl w:ilvl="7" w:tplc="08090019" w:tentative="1">
+      <w:start w:val="1"/>
+      <w:numFmt w:val="lowerLetter"/>
+      <w:lvlText w:val="%8."/>
+      <w:lvlJc w:val="left"/>
+      <w:pPr>
+        <w:ind w:left="5400" w:hanging="360"/>
+      </w:pPr>
+    </w:lvl>
+    <w:lvl w:ilvl="8" w:tplc="0809001B" w:tentative="1">
+      <w:start w:val="1"/>
+      <w:numFmt w:val="lowerRoman"/>
+      <w:lvlText w:val="%9."/>
+      <w:lvlJc w:val="right"/>
+      <w:pPr>
+        <w:ind w:left="6120" w:hanging="180"/>
+      </w:pPr>
+    </w:lvl>
+  </w:abstractNum>
+  <w:abstractNum w:abstractNumId="6" w15:restartNumberingAfterBreak="0">
+    <w:nsid w:val="361F147F"/>
+    <w:multiLevelType w:val="hybridMultilevel"/>
+    <w:tmpl w:val="F5C2C214"/>
+    <w:lvl w:ilvl="0" w:tplc="0809000F">
+      <w:start w:val="1"/>
+      <w:numFmt w:val="decimal"/>
+      <w:lvlText w:val="%1."/>
+      <w:lvlJc w:val="left"/>
+      <w:pPr>
+        <w:ind w:left="360" w:hanging="360"/>
+      </w:pPr>
+    </w:lvl>
+    <w:lvl w:ilvl="1" w:tplc="08090019" w:tentative="1">
+      <w:start w:val="1"/>
+      <w:numFmt w:val="lowerLetter"/>
+      <w:lvlText w:val="%2."/>
+      <w:lvlJc w:val="left"/>
+      <w:pPr>
+        <w:ind w:left="1080" w:hanging="360"/>
+      </w:pPr>
+    </w:lvl>
+    <w:lvl w:ilvl="2" w:tplc="0809001B" w:tentative="1">
+      <w:start w:val="1"/>
+      <w:numFmt w:val="lowerRoman"/>
+      <w:lvlText w:val="%3."/>
+      <w:lvlJc w:val="right"/>
+      <w:pPr>
+        <w:ind w:left="1800" w:hanging="180"/>
+      </w:pPr>
+    </w:lvl>
+    <w:lvl w:ilvl="3" w:tplc="0809000F" w:tentative="1">
+      <w:start w:val="1"/>
+      <w:numFmt w:val="decimal"/>
+      <w:lvlText w:val="%4."/>
+      <w:lvlJc w:val="left"/>
+      <w:pPr>
+        <w:ind w:left="2520" w:hanging="360"/>
+      </w:pPr>
+    </w:lvl>
+    <w:lvl w:ilvl="4" w:tplc="08090019" w:tentative="1">
+      <w:start w:val="1"/>
+      <w:numFmt w:val="lowerLetter"/>
+      <w:lvlText w:val="%5."/>
+      <w:lvlJc w:val="left"/>
+      <w:pPr>
+        <w:ind w:left="3240" w:hanging="360"/>
+      </w:pPr>
+    </w:lvl>
+    <w:lvl w:ilvl="5" w:tplc="0809001B" w:tentative="1">
+      <w:start w:val="1"/>
+      <w:numFmt w:val="lowerRoman"/>
+      <w:lvlText w:val="%6."/>
+      <w:lvlJc w:val="right"/>
+      <w:pPr>
+        <w:ind w:left="3960" w:hanging="180"/>
+      </w:pPr>
+    </w:lvl>
+    <w:lvl w:ilvl="6" w:tplc="0809000F" w:tentative="1">
+      <w:start w:val="1"/>
+      <w:numFmt w:val="decimal"/>
+      <w:lvlText w:val="%7."/>
+      <w:lvlJc w:val="left"/>
+      <w:pPr>
+        <w:ind w:left="4680" w:hanging="360"/>
+      </w:pPr>
+    </w:lvl>
+    <w:lvl w:ilvl="7" w:tplc="08090019" w:tentative="1">
+      <w:start w:val="1"/>
+      <w:numFmt w:val="lowerLetter"/>
+      <w:lvlText w:val="%8."/>
+      <w:lvlJc w:val="left"/>
+      <w:pPr>
+        <w:ind w:left="5400" w:hanging="360"/>
+      </w:pPr>
+    </w:lvl>
+    <w:lvl w:ilvl="8" w:tplc="0809001B" w:tentative="1">
+      <w:start w:val="1"/>
+      <w:numFmt w:val="lowerRoman"/>
+      <w:lvlText w:val="%9."/>
+      <w:lvlJc w:val="right"/>
+      <w:pPr>
+        <w:ind w:left="6120" w:hanging="180"/>
+      </w:pPr>
+    </w:lvl>
+  </w:abstractNum>
+  <w:abstractNum w:abstractNumId="7" w15:restartNumberingAfterBreak="0">
+    <w:nsid w:val="364E0717"/>
+    <w:multiLevelType w:val="hybridMultilevel"/>
+    <w:tmpl w:val="35B24CC6"/>
+    <w:lvl w:ilvl="0" w:tplc="0809000F">
+      <w:start w:val="1"/>
+      <w:numFmt w:val="decimal"/>
+      <w:lvlText w:val="%1."/>
+      <w:lvlJc w:val="left"/>
+      <w:pPr>
+        <w:ind w:left="360" w:hanging="360"/>
+      </w:pPr>
+    </w:lvl>
+    <w:lvl w:ilvl="1" w:tplc="08090019" w:tentative="1">
+      <w:start w:val="1"/>
+      <w:numFmt w:val="lowerLetter"/>
+      <w:lvlText w:val="%2."/>
+      <w:lvlJc w:val="left"/>
+      <w:pPr>
+        <w:ind w:left="1080" w:hanging="360"/>
+      </w:pPr>
+    </w:lvl>
+    <w:lvl w:ilvl="2" w:tplc="0809001B" w:tentative="1">
+      <w:start w:val="1"/>
+      <w:numFmt w:val="lowerRoman"/>
+      <w:lvlText w:val="%3."/>
+      <w:lvlJc w:val="right"/>
+      <w:pPr>
+        <w:ind w:left="1800" w:hanging="180"/>
+      </w:pPr>
+    </w:lvl>
+    <w:lvl w:ilvl="3" w:tplc="0809000F" w:tentative="1">
+      <w:start w:val="1"/>
+      <w:numFmt w:val="decimal"/>
+      <w:lvlText w:val="%4."/>
+      <w:lvlJc w:val="left"/>
+      <w:pPr>
+        <w:ind w:left="2520" w:hanging="360"/>
+      </w:pPr>
+    </w:lvl>
+    <w:lvl w:ilvl="4" w:tplc="08090019" w:tentative="1">
+      <w:start w:val="1"/>
+      <w:numFmt w:val="lowerLetter"/>
+      <w:lvlText w:val="%5."/>
+      <w:lvlJc w:val="left"/>
+      <w:pPr>
+        <w:ind w:left="3240" w:hanging="360"/>
+      </w:pPr>
+    </w:lvl>
+    <w:lvl w:ilvl="5" w:tplc="0809001B" w:tentative="1">
+      <w:start w:val="1"/>
+      <w:numFmt w:val="lowerRoman"/>
+      <w:lvlText w:val="%6."/>
+      <w:lvlJc w:val="right"/>
+      <w:pPr>
+        <w:ind w:left="3960" w:hanging="180"/>
+      </w:pPr>
+    </w:lvl>
+    <w:lvl w:ilvl="6" w:tplc="0809000F" w:tentative="1">
+      <w:start w:val="1"/>
+      <w:numFmt w:val="decimal"/>
+      <w:lvlText w:val="%7."/>
+      <w:lvlJc w:val="left"/>
+      <w:pPr>
+        <w:ind w:left="4680" w:hanging="360"/>
+      </w:pPr>
+    </w:lvl>
+    <w:lvl w:ilvl="7" w:tplc="08090019" w:tentative="1">
+      <w:start w:val="1"/>
+      <w:numFmt w:val="lowerLetter"/>
+      <w:lvlText w:val="%8."/>
+      <w:lvlJc w:val="left"/>
+      <w:pPr>
+        <w:ind w:left="5400" w:hanging="360"/>
+      </w:pPr>
+    </w:lvl>
+    <w:lvl w:ilvl="8" w:tplc="0809001B" w:tentative="1">
+      <w:start w:val="1"/>
+      <w:numFmt w:val="lowerRoman"/>
+      <w:lvlText w:val="%9."/>
+      <w:lvlJc w:val="right"/>
+      <w:pPr>
+        <w:ind w:left="6120" w:hanging="180"/>
+      </w:pPr>
+    </w:lvl>
+  </w:abstractNum>
+  <w:abstractNum w:abstractNumId="8" w15:restartNumberingAfterBreak="0">
+    <w:nsid w:val="3B4E51F7"/>
+    <w:multiLevelType w:val="hybridMultilevel"/>
+    <w:tmpl w:val="FC9ED858"/>
+    <w:lvl w:ilvl="0" w:tplc="08090001">
+      <w:start w:val="1"/>
+      <w:numFmt w:val="bullet"/>
+      <w:lvlText w:val=""/>
+      <w:lvlJc w:val="left"/>
+      <w:pPr>
+        <w:ind w:left="1440" w:hanging="360"/>
+      </w:pPr>
+      <w:rPr>
+        <w:rFonts w:ascii="Symbol" w:hAnsi="Symbol" w:hint="default"/>
+      </w:rPr>
+    </w:lvl>
+    <w:lvl w:ilvl="1" w:tplc="08090003" w:tentative="1">
+      <w:start w:val="1"/>
+      <w:numFmt w:val="bullet"/>
+      <w:lvlText w:val="o"/>
+      <w:lvlJc w:val="left"/>
+      <w:pPr>
+        <w:ind w:left="2160" w:hanging="360"/>
+      </w:pPr>
+      <w:rPr>
+        <w:rFonts w:ascii="Courier New" w:hAnsi="Courier New" w:cs="Courier New" w:hint="default"/>
+      </w:rPr>
+    </w:lvl>
+    <w:lvl w:ilvl="2" w:tplc="08090005" w:tentative="1">
+      <w:start w:val="1"/>
+      <w:numFmt w:val="bullet"/>
+      <w:lvlText w:val=""/>
+      <w:lvlJc w:val="left"/>
+      <w:pPr>
+        <w:ind w:left="2880" w:hanging="360"/>
+      </w:pPr>
+      <w:rPr>
+        <w:rFonts w:ascii="Wingdings" w:hAnsi="Wingdings" w:hint="default"/>
+      </w:rPr>
+    </w:lvl>
+    <w:lvl w:ilvl="3" w:tplc="08090001" w:tentative="1">
+      <w:start w:val="1"/>
+      <w:numFmt w:val="bullet"/>
+      <w:lvlText w:val=""/>
+      <w:lvlJc w:val="left"/>
+      <w:pPr>
+        <w:ind w:left="3600" w:hanging="360"/>
+      </w:pPr>
+      <w:rPr>
+        <w:rFonts w:ascii="Symbol" w:hAnsi="Symbol" w:hint="default"/>
+      </w:rPr>
+    </w:lvl>
+    <w:lvl w:ilvl="4" w:tplc="08090003" w:tentative="1">
+      <w:start w:val="1"/>
+      <w:numFmt w:val="bullet"/>
+      <w:lvlText w:val="o"/>
+      <w:lvlJc w:val="left"/>
+      <w:pPr>
+        <w:ind w:left="4320" w:hanging="360"/>
+      </w:pPr>
+      <w:rPr>
+        <w:rFonts w:ascii="Courier New" w:hAnsi="Courier New" w:cs="Courier New" w:hint="default"/>
+      </w:rPr>
+    </w:lvl>
+    <w:lvl w:ilvl="5" w:tplc="08090005" w:tentative="1">
+      <w:start w:val="1"/>
+      <w:numFmt w:val="bullet"/>
+      <w:lvlText w:val=""/>
+      <w:lvlJc w:val="left"/>
+      <w:pPr>
+        <w:ind w:left="5040" w:hanging="360"/>
+      </w:pPr>
+      <w:rPr>
+        <w:rFonts w:ascii="Wingdings" w:hAnsi="Wingdings" w:hint="default"/>
+      </w:rPr>
+    </w:lvl>
+    <w:lvl w:ilvl="6" w:tplc="08090001" w:tentative="1">
+      <w:start w:val="1"/>
+      <w:numFmt w:val="bullet"/>
+      <w:lvlText w:val=""/>
+      <w:lvlJc w:val="left"/>
+      <w:pPr>
+        <w:ind w:left="5760" w:hanging="360"/>
+      </w:pPr>
+      <w:rPr>
+        <w:rFonts w:ascii="Symbol" w:hAnsi="Symbol" w:hint="default"/>
+      </w:rPr>
+    </w:lvl>
+    <w:lvl w:ilvl="7" w:tplc="08090003" w:tentative="1">
+      <w:start w:val="1"/>
+      <w:numFmt w:val="bullet"/>
+      <w:lvlText w:val="o"/>
+      <w:lvlJc w:val="left"/>
+      <w:pPr>
+        <w:ind w:left="6480" w:hanging="360"/>
+      </w:pPr>
+      <w:rPr>
+        <w:rFonts w:ascii="Courier New" w:hAnsi="Courier New" w:cs="Courier New" w:hint="default"/>
+      </w:rPr>
+    </w:lvl>
+    <w:lvl w:ilvl="8" w:tplc="08090005" w:tentative="1">
+      <w:start w:val="1"/>
+      <w:numFmt w:val="bullet"/>
+      <w:lvlText w:val=""/>
+      <w:lvlJc w:val="left"/>
+      <w:pPr>
+        <w:ind w:left="7200" w:hanging="360"/>
+      </w:pPr>
+      <w:rPr>
+        <w:rFonts w:ascii="Wingdings" w:hAnsi="Wingdings" w:hint="default"/>
+      </w:rPr>
+    </w:lvl>
+  </w:abstractNum>
+  <w:abstractNum w:abstractNumId="9" w15:restartNumberingAfterBreak="0">
+    <w:nsid w:val="49534B6D"/>
+    <w:multiLevelType w:val="hybridMultilevel"/>
+    <w:tmpl w:val="C3204636"/>
+    <w:lvl w:ilvl="0" w:tplc="0809000F">
+      <w:start w:val="1"/>
+      <w:numFmt w:val="decimal"/>
+      <w:lvlText w:val="%1."/>
+      <w:lvlJc w:val="left"/>
+      <w:pPr>
+        <w:ind w:left="720" w:hanging="360"/>
+      </w:pPr>
+    </w:lvl>
+    <w:lvl w:ilvl="1" w:tplc="08090019" w:tentative="1">
+      <w:start w:val="1"/>
+      <w:numFmt w:val="lowerLetter"/>
+      <w:lvlText w:val="%2."/>
+      <w:lvlJc w:val="left"/>
+      <w:pPr>
+        <w:ind w:left="1440" w:hanging="360"/>
+      </w:pPr>
+    </w:lvl>
+    <w:lvl w:ilvl="2" w:tplc="0809001B" w:tentative="1">
+      <w:start w:val="1"/>
+      <w:numFmt w:val="lowerRoman"/>
+      <w:lvlText w:val="%3."/>
+      <w:lvlJc w:val="right"/>
+      <w:pPr>
+        <w:ind w:left="2160" w:hanging="180"/>
+      </w:pPr>
+    </w:lvl>
+    <w:lvl w:ilvl="3" w:tplc="0809000F" w:tentative="1">
+      <w:start w:val="1"/>
+      <w:numFmt w:val="decimal"/>
+      <w:lvlText w:val="%4."/>
+      <w:lvlJc w:val="left"/>
+      <w:pPr>
+        <w:ind w:left="2880" w:hanging="360"/>
+      </w:pPr>
+    </w:lvl>
+    <w:lvl w:ilvl="4" w:tplc="08090019" w:tentative="1">
+      <w:start w:val="1"/>
+      <w:numFmt w:val="lowerLetter"/>
+      <w:lvlText w:val="%5."/>
+      <w:lvlJc w:val="left"/>
+      <w:pPr>
+        <w:ind w:left="3600" w:hanging="360"/>
+      </w:pPr>
+    </w:lvl>
+    <w:lvl w:ilvl="5" w:tplc="0809001B" w:tentative="1">
+      <w:start w:val="1"/>
+      <w:numFmt w:val="lowerRoman"/>
+      <w:lvlText w:val="%6."/>
+      <w:lvlJc w:val="right"/>
+      <w:pPr>
+        <w:ind w:left="4320" w:hanging="180"/>
+      </w:pPr>
+    </w:lvl>
+    <w:lvl w:ilvl="6" w:tplc="0809000F" w:tentative="1">
+      <w:start w:val="1"/>
+      <w:numFmt w:val="decimal"/>
+      <w:lvlText w:val="%7."/>
+      <w:lvlJc w:val="left"/>
+      <w:pPr>
+        <w:ind w:left="5040" w:hanging="360"/>
+      </w:pPr>
+    </w:lvl>
+    <w:lvl w:ilvl="7" w:tplc="08090019" w:tentative="1">
+      <w:start w:val="1"/>
+      <w:numFmt w:val="lowerLetter"/>
+      <w:lvlText w:val="%8."/>
+      <w:lvlJc w:val="left"/>
+      <w:pPr>
+        <w:ind w:left="5760" w:hanging="360"/>
+      </w:pPr>
+    </w:lvl>
+    <w:lvl w:ilvl="8" w:tplc="0809001B" w:tentative="1">
+      <w:start w:val="1"/>
+      <w:numFmt w:val="lowerRoman"/>
+      <w:lvlText w:val="%9."/>
+      <w:lvlJc w:val="right"/>
+      <w:pPr>
+        <w:ind w:left="6480" w:hanging="180"/>
+      </w:pPr>
+    </w:lvl>
+  </w:abstractNum>
+  <w:abstractNum w:abstractNumId="10" w15:restartNumberingAfterBreak="0">
+    <w:nsid w:val="4D1F55CF"/>
+    <w:multiLevelType w:val="hybridMultilevel"/>
+    <w:tmpl w:val="555C3F80"/>
+    <w:lvl w:ilvl="0" w:tplc="0809000F">
+      <w:start w:val="1"/>
+      <w:numFmt w:val="decimal"/>
+      <w:lvlText w:val="%1."/>
+      <w:lvlJc w:val="left"/>
+      <w:pPr>
+        <w:ind w:left="720" w:hanging="360"/>
+      </w:pPr>
+    </w:lvl>
+    <w:lvl w:ilvl="1" w:tplc="08090019" w:tentative="1">
+      <w:start w:val="1"/>
+      <w:numFmt w:val="lowerLetter"/>
+      <w:lvlText w:val="%2."/>
+      <w:lvlJc w:val="left"/>
+      <w:pPr>
+        <w:ind w:left="1440" w:hanging="360"/>
+      </w:pPr>
+    </w:lvl>
+    <w:lvl w:ilvl="2" w:tplc="0809001B" w:tentative="1">
+      <w:start w:val="1"/>
+      <w:numFmt w:val="lowerRoman"/>
+      <w:lvlText w:val="%3."/>
+      <w:lvlJc w:val="right"/>
+      <w:pPr>
+        <w:ind w:left="2160" w:hanging="180"/>
+      </w:pPr>
+    </w:lvl>
+    <w:lvl w:ilvl="3" w:tplc="0809000F" w:tentative="1">
+      <w:start w:val="1"/>
+      <w:numFmt w:val="decimal"/>
+      <w:lvlText w:val="%4."/>
+      <w:lvlJc w:val="left"/>
+      <w:pPr>
+        <w:ind w:left="2880" w:hanging="360"/>
+      </w:pPr>
+    </w:lvl>
+    <w:lvl w:ilvl="4" w:tplc="08090019" w:tentative="1">
+      <w:start w:val="1"/>
+      <w:numFmt w:val="lowerLetter"/>
+      <w:lvlText w:val="%5."/>
+      <w:lvlJc w:val="left"/>
+      <w:pPr>
+        <w:ind w:left="3600" w:hanging="360"/>
+      </w:pPr>
+    </w:lvl>
+    <w:lvl w:ilvl="5" w:tplc="0809001B" w:tentative="1">
+      <w:start w:val="1"/>
+      <w:numFmt w:val="lowerRoman"/>
+      <w:lvlText w:val="%6."/>
+      <w:lvlJc w:val="right"/>
+      <w:pPr>
+        <w:ind w:left="4320" w:hanging="180"/>
+      </w:pPr>
+    </w:lvl>
+    <w:lvl w:ilvl="6" w:tplc="0809000F" w:tentative="1">
+      <w:start w:val="1"/>
+      <w:numFmt w:val="decimal"/>
+      <w:lvlText w:val="%7."/>
+      <w:lvlJc w:val="left"/>
+      <w:pPr>
+        <w:ind w:left="5040" w:hanging="360"/>
+      </w:pPr>
+    </w:lvl>
+    <w:lvl w:ilvl="7" w:tplc="08090019" w:tentative="1">
+      <w:start w:val="1"/>
+      <w:numFmt w:val="lowerLetter"/>
+      <w:lvlText w:val="%8."/>
+      <w:lvlJc w:val="left"/>
+      <w:pPr>
+        <w:ind w:left="5760" w:hanging="360"/>
+      </w:pPr>
+    </w:lvl>
+    <w:lvl w:ilvl="8" w:tplc="0809001B" w:tentative="1">
+      <w:start w:val="1"/>
+      <w:numFmt w:val="lowerRoman"/>
+      <w:lvlText w:val="%9."/>
+      <w:lvlJc w:val="right"/>
+      <w:pPr>
+        <w:ind w:left="6480" w:hanging="180"/>
+      </w:pPr>
+    </w:lvl>
+  </w:abstractNum>
+  <w:abstractNum w:abstractNumId="11" w15:restartNumberingAfterBreak="0">
     <w:nsid w:val="61AA0CB8"/>
     <w:multiLevelType w:val="multilevel"/>
     <w:tmpl w:val="0809001F"/>
@@ -335,8 +2770,400 @@
       </w:pPr>
     </w:lvl>
   </w:abstractNum>
+  <w:abstractNum w:abstractNumId="12" w15:restartNumberingAfterBreak="0">
+    <w:nsid w:val="6D4D72B7"/>
+    <w:multiLevelType w:val="hybridMultilevel"/>
+    <w:tmpl w:val="573E3C1C"/>
+    <w:lvl w:ilvl="0" w:tplc="0809000F">
+      <w:start w:val="1"/>
+      <w:numFmt w:val="decimal"/>
+      <w:lvlText w:val="%1."/>
+      <w:lvlJc w:val="left"/>
+      <w:pPr>
+        <w:ind w:left="720" w:hanging="360"/>
+      </w:pPr>
+    </w:lvl>
+    <w:lvl w:ilvl="1" w:tplc="08090019" w:tentative="1">
+      <w:start w:val="1"/>
+      <w:numFmt w:val="lowerLetter"/>
+      <w:lvlText w:val="%2."/>
+      <w:lvlJc w:val="left"/>
+      <w:pPr>
+        <w:ind w:left="1440" w:hanging="360"/>
+      </w:pPr>
+    </w:lvl>
+    <w:lvl w:ilvl="2" w:tplc="0809001B" w:tentative="1">
+      <w:start w:val="1"/>
+      <w:numFmt w:val="lowerRoman"/>
+      <w:lvlText w:val="%3."/>
+      <w:lvlJc w:val="right"/>
+      <w:pPr>
+        <w:ind w:left="2160" w:hanging="180"/>
+      </w:pPr>
+    </w:lvl>
+    <w:lvl w:ilvl="3" w:tplc="0809000F" w:tentative="1">
+      <w:start w:val="1"/>
+      <w:numFmt w:val="decimal"/>
+      <w:lvlText w:val="%4."/>
+      <w:lvlJc w:val="left"/>
+      <w:pPr>
+        <w:ind w:left="2880" w:hanging="360"/>
+      </w:pPr>
+    </w:lvl>
+    <w:lvl w:ilvl="4" w:tplc="08090019" w:tentative="1">
+      <w:start w:val="1"/>
+      <w:numFmt w:val="lowerLetter"/>
+      <w:lvlText w:val="%5."/>
+      <w:lvlJc w:val="left"/>
+      <w:pPr>
+        <w:ind w:left="3600" w:hanging="360"/>
+      </w:pPr>
+    </w:lvl>
+    <w:lvl w:ilvl="5" w:tplc="0809001B" w:tentative="1">
+      <w:start w:val="1"/>
+      <w:numFmt w:val="lowerRoman"/>
+      <w:lvlText w:val="%6."/>
+      <w:lvlJc w:val="right"/>
+      <w:pPr>
+        <w:ind w:left="4320" w:hanging="180"/>
+      </w:pPr>
+    </w:lvl>
+    <w:lvl w:ilvl="6" w:tplc="0809000F" w:tentative="1">
+      <w:start w:val="1"/>
+      <w:numFmt w:val="decimal"/>
+      <w:lvlText w:val="%7."/>
+      <w:lvlJc w:val="left"/>
+      <w:pPr>
+        <w:ind w:left="5040" w:hanging="360"/>
+      </w:pPr>
+    </w:lvl>
+    <w:lvl w:ilvl="7" w:tplc="08090019" w:tentative="1">
+      <w:start w:val="1"/>
+      <w:numFmt w:val="lowerLetter"/>
+      <w:lvlText w:val="%8."/>
+      <w:lvlJc w:val="left"/>
+      <w:pPr>
+        <w:ind w:left="5760" w:hanging="360"/>
+      </w:pPr>
+    </w:lvl>
+    <w:lvl w:ilvl="8" w:tplc="0809001B" w:tentative="1">
+      <w:start w:val="1"/>
+      <w:numFmt w:val="lowerRoman"/>
+      <w:lvlText w:val="%9."/>
+      <w:lvlJc w:val="right"/>
+      <w:pPr>
+        <w:ind w:left="6480" w:hanging="180"/>
+      </w:pPr>
+    </w:lvl>
+  </w:abstractNum>
+  <w:abstractNum w:abstractNumId="13" w15:restartNumberingAfterBreak="0">
+    <w:nsid w:val="72C30119"/>
+    <w:multiLevelType w:val="hybridMultilevel"/>
+    <w:tmpl w:val="FE6E6A40"/>
+    <w:lvl w:ilvl="0" w:tplc="9188B3D2">
+      <w:start w:val="1"/>
+      <w:numFmt w:val="decimal"/>
+      <w:lvlText w:val="%1."/>
+      <w:lvlJc w:val="left"/>
+      <w:pPr>
+        <w:ind w:left="1080" w:hanging="720"/>
+      </w:pPr>
+      <w:rPr>
+        <w:rFonts w:hint="default"/>
+      </w:rPr>
+    </w:lvl>
+    <w:lvl w:ilvl="1" w:tplc="08090019" w:tentative="1">
+      <w:start w:val="1"/>
+      <w:numFmt w:val="lowerLetter"/>
+      <w:lvlText w:val="%2."/>
+      <w:lvlJc w:val="left"/>
+      <w:pPr>
+        <w:ind w:left="1440" w:hanging="360"/>
+      </w:pPr>
+    </w:lvl>
+    <w:lvl w:ilvl="2" w:tplc="0809001B" w:tentative="1">
+      <w:start w:val="1"/>
+      <w:numFmt w:val="lowerRoman"/>
+      <w:lvlText w:val="%3."/>
+      <w:lvlJc w:val="right"/>
+      <w:pPr>
+        <w:ind w:left="2160" w:hanging="180"/>
+      </w:pPr>
+    </w:lvl>
+    <w:lvl w:ilvl="3" w:tplc="0809000F" w:tentative="1">
+      <w:start w:val="1"/>
+      <w:numFmt w:val="decimal"/>
+      <w:lvlText w:val="%4."/>
+      <w:lvlJc w:val="left"/>
+      <w:pPr>
+        <w:ind w:left="2880" w:hanging="360"/>
+      </w:pPr>
+    </w:lvl>
+    <w:lvl w:ilvl="4" w:tplc="08090019" w:tentative="1">
+      <w:start w:val="1"/>
+      <w:numFmt w:val="lowerLetter"/>
+      <w:lvlText w:val="%5."/>
+      <w:lvlJc w:val="left"/>
+      <w:pPr>
+        <w:ind w:left="3600" w:hanging="360"/>
+      </w:pPr>
+    </w:lvl>
+    <w:lvl w:ilvl="5" w:tplc="0809001B" w:tentative="1">
+      <w:start w:val="1"/>
+      <w:numFmt w:val="lowerRoman"/>
+      <w:lvlText w:val="%6."/>
+      <w:lvlJc w:val="right"/>
+      <w:pPr>
+        <w:ind w:left="4320" w:hanging="180"/>
+      </w:pPr>
+    </w:lvl>
+    <w:lvl w:ilvl="6" w:tplc="0809000F" w:tentative="1">
+      <w:start w:val="1"/>
+      <w:numFmt w:val="decimal"/>
+      <w:lvlText w:val="%7."/>
+      <w:lvlJc w:val="left"/>
+      <w:pPr>
+        <w:ind w:left="5040" w:hanging="360"/>
+      </w:pPr>
+    </w:lvl>
+    <w:lvl w:ilvl="7" w:tplc="08090019" w:tentative="1">
+      <w:start w:val="1"/>
+      <w:numFmt w:val="lowerLetter"/>
+      <w:lvlText w:val="%8."/>
+      <w:lvlJc w:val="left"/>
+      <w:pPr>
+        <w:ind w:left="5760" w:hanging="360"/>
+      </w:pPr>
+    </w:lvl>
+    <w:lvl w:ilvl="8" w:tplc="0809001B" w:tentative="1">
+      <w:start w:val="1"/>
+      <w:numFmt w:val="lowerRoman"/>
+      <w:lvlText w:val="%9."/>
+      <w:lvlJc w:val="right"/>
+      <w:pPr>
+        <w:ind w:left="6480" w:hanging="180"/>
+      </w:pPr>
+    </w:lvl>
+  </w:abstractNum>
+  <w:abstractNum w:abstractNumId="14" w15:restartNumberingAfterBreak="0">
+    <w:nsid w:val="7A8C1962"/>
+    <w:multiLevelType w:val="multilevel"/>
+    <w:tmpl w:val="0809001F"/>
+    <w:lvl w:ilvl="0">
+      <w:start w:val="1"/>
+      <w:numFmt w:val="decimal"/>
+      <w:lvlText w:val="%1."/>
+      <w:lvlJc w:val="left"/>
+      <w:pPr>
+        <w:ind w:left="360" w:hanging="360"/>
+      </w:pPr>
+    </w:lvl>
+    <w:lvl w:ilvl="1">
+      <w:start w:val="1"/>
+      <w:numFmt w:val="decimal"/>
+      <w:lvlText w:val="%1.%2."/>
+      <w:lvlJc w:val="left"/>
+      <w:pPr>
+        <w:ind w:left="792" w:hanging="432"/>
+      </w:pPr>
+    </w:lvl>
+    <w:lvl w:ilvl="2">
+      <w:start w:val="1"/>
+      <w:numFmt w:val="decimal"/>
+      <w:lvlText w:val="%1.%2.%3."/>
+      <w:lvlJc w:val="left"/>
+      <w:pPr>
+        <w:ind w:left="1224" w:hanging="504"/>
+      </w:pPr>
+    </w:lvl>
+    <w:lvl w:ilvl="3">
+      <w:start w:val="1"/>
+      <w:numFmt w:val="decimal"/>
+      <w:lvlText w:val="%1.%2.%3.%4."/>
+      <w:lvlJc w:val="left"/>
+      <w:pPr>
+        <w:ind w:left="1728" w:hanging="648"/>
+      </w:pPr>
+    </w:lvl>
+    <w:lvl w:ilvl="4">
+      <w:start w:val="1"/>
+      <w:numFmt w:val="decimal"/>
+      <w:lvlText w:val="%1.%2.%3.%4.%5."/>
+      <w:lvlJc w:val="left"/>
+      <w:pPr>
+        <w:ind w:left="2232" w:hanging="792"/>
+      </w:pPr>
+    </w:lvl>
+    <w:lvl w:ilvl="5">
+      <w:start w:val="1"/>
+      <w:numFmt w:val="decimal"/>
+      <w:lvlText w:val="%1.%2.%3.%4.%5.%6."/>
+      <w:lvlJc w:val="left"/>
+      <w:pPr>
+        <w:ind w:left="2736" w:hanging="936"/>
+      </w:pPr>
+    </w:lvl>
+    <w:lvl w:ilvl="6">
+      <w:start w:val="1"/>
+      <w:numFmt w:val="decimal"/>
+      <w:lvlText w:val="%1.%2.%3.%4.%5.%6.%7."/>
+      <w:lvlJc w:val="left"/>
+      <w:pPr>
+        <w:ind w:left="3240" w:hanging="1080"/>
+      </w:pPr>
+    </w:lvl>
+    <w:lvl w:ilvl="7">
+      <w:start w:val="1"/>
+      <w:numFmt w:val="decimal"/>
+      <w:lvlText w:val="%1.%2.%3.%4.%5.%6.%7.%8."/>
+      <w:lvlJc w:val="left"/>
+      <w:pPr>
+        <w:ind w:left="3744" w:hanging="1224"/>
+      </w:pPr>
+    </w:lvl>
+    <w:lvl w:ilvl="8">
+      <w:start w:val="1"/>
+      <w:numFmt w:val="decimal"/>
+      <w:lvlText w:val="%1.%2.%3.%4.%5.%6.%7.%8.%9."/>
+      <w:lvlJc w:val="left"/>
+      <w:pPr>
+        <w:ind w:left="4320" w:hanging="1440"/>
+      </w:pPr>
+    </w:lvl>
+  </w:abstractNum>
+  <w:abstractNum w:abstractNumId="15" w15:restartNumberingAfterBreak="0">
+    <w:nsid w:val="7D6135EC"/>
+    <w:multiLevelType w:val="hybridMultilevel"/>
+    <w:tmpl w:val="AEEABE48"/>
+    <w:lvl w:ilvl="0" w:tplc="0809000F">
+      <w:start w:val="1"/>
+      <w:numFmt w:val="decimal"/>
+      <w:lvlText w:val="%1."/>
+      <w:lvlJc w:val="left"/>
+      <w:pPr>
+        <w:ind w:left="720" w:hanging="360"/>
+      </w:pPr>
+    </w:lvl>
+    <w:lvl w:ilvl="1" w:tplc="08090019" w:tentative="1">
+      <w:start w:val="1"/>
+      <w:numFmt w:val="lowerLetter"/>
+      <w:lvlText w:val="%2."/>
+      <w:lvlJc w:val="left"/>
+      <w:pPr>
+        <w:ind w:left="1440" w:hanging="360"/>
+      </w:pPr>
+    </w:lvl>
+    <w:lvl w:ilvl="2" w:tplc="0809001B" w:tentative="1">
+      <w:start w:val="1"/>
+      <w:numFmt w:val="lowerRoman"/>
+      <w:lvlText w:val="%3."/>
+      <w:lvlJc w:val="right"/>
+      <w:pPr>
+        <w:ind w:left="2160" w:hanging="180"/>
+      </w:pPr>
+    </w:lvl>
+    <w:lvl w:ilvl="3" w:tplc="0809000F" w:tentative="1">
+      <w:start w:val="1"/>
+      <w:numFmt w:val="decimal"/>
+      <w:lvlText w:val="%4."/>
+      <w:lvlJc w:val="left"/>
+      <w:pPr>
+        <w:ind w:left="2880" w:hanging="360"/>
+      </w:pPr>
+    </w:lvl>
+    <w:lvl w:ilvl="4" w:tplc="08090019" w:tentative="1">
+      <w:start w:val="1"/>
+      <w:numFmt w:val="lowerLetter"/>
+      <w:lvlText w:val="%5."/>
+      <w:lvlJc w:val="left"/>
+      <w:pPr>
+        <w:ind w:left="3600" w:hanging="360"/>
+      </w:pPr>
+    </w:lvl>
+    <w:lvl w:ilvl="5" w:tplc="0809001B" w:tentative="1">
+      <w:start w:val="1"/>
+      <w:numFmt w:val="lowerRoman"/>
+      <w:lvlText w:val="%6."/>
+      <w:lvlJc w:val="right"/>
+      <w:pPr>
+        <w:ind w:left="4320" w:hanging="180"/>
+      </w:pPr>
+    </w:lvl>
+    <w:lvl w:ilvl="6" w:tplc="0809000F" w:tentative="1">
+      <w:start w:val="1"/>
+      <w:numFmt w:val="decimal"/>
+      <w:lvlText w:val="%7."/>
+      <w:lvlJc w:val="left"/>
+      <w:pPr>
+        <w:ind w:left="5040" w:hanging="360"/>
+      </w:pPr>
+    </w:lvl>
+    <w:lvl w:ilvl="7" w:tplc="08090019" w:tentative="1">
+      <w:start w:val="1"/>
+      <w:numFmt w:val="lowerLetter"/>
+      <w:lvlText w:val="%8."/>
+      <w:lvlJc w:val="left"/>
+      <w:pPr>
+        <w:ind w:left="5760" w:hanging="360"/>
+      </w:pPr>
+    </w:lvl>
+    <w:lvl w:ilvl="8" w:tplc="0809001B" w:tentative="1">
+      <w:start w:val="1"/>
+      <w:numFmt w:val="lowerRoman"/>
+      <w:lvlText w:val="%9."/>
+      <w:lvlJc w:val="right"/>
+      <w:pPr>
+        <w:ind w:left="6480" w:hanging="180"/>
+      </w:pPr>
+    </w:lvl>
+  </w:abstractNum>
   <w:num w:numId="1">
+    <w:abstractNumId w:val="11"/>
+  </w:num>
+  <w:num w:numId="2">
+    <w:abstractNumId w:val="6"/>
+  </w:num>
+  <w:num w:numId="3">
+    <w:abstractNumId w:val="14"/>
+  </w:num>
+  <w:num w:numId="4">
+    <w:abstractNumId w:val="3"/>
+  </w:num>
+  <w:num w:numId="5">
     <w:abstractNumId w:val="0"/>
+  </w:num>
+  <w:num w:numId="6">
+    <w:abstractNumId w:val="4"/>
+  </w:num>
+  <w:num w:numId="7">
+    <w:abstractNumId w:val="13"/>
+  </w:num>
+  <w:num w:numId="8">
+    <w:abstractNumId w:val="2"/>
+  </w:num>
+  <w:num w:numId="9">
+    <w:abstractNumId w:val="1"/>
+  </w:num>
+  <w:num w:numId="10">
+    <w:abstractNumId w:val="9"/>
+  </w:num>
+  <w:num w:numId="11">
+    <w:abstractNumId w:val="15"/>
+  </w:num>
+  <w:num w:numId="12">
+    <w:abstractNumId w:val="7"/>
+  </w:num>
+  <w:num w:numId="13">
+    <w:abstractNumId w:val="10"/>
+  </w:num>
+  <w:num w:numId="14">
+    <w:abstractNumId w:val="5"/>
+  </w:num>
+  <w:num w:numId="15">
+    <w:abstractNumId w:val="12"/>
+  </w:num>
+  <w:num w:numId="16">
+    <w:abstractNumId w:val="8"/>
   </w:num>
 </w:numbering>
 </file>
@@ -801,6 +3628,50 @@
       <w:contextualSpacing/>
     </w:pPr>
   </w:style>
+  <w:style w:type="paragraph" w:styleId="Header">
+    <w:name w:val="header"/>
+    <w:basedOn w:val="Normal"/>
+    <w:link w:val="HeaderChar"/>
+    <w:uiPriority w:val="99"/>
+    <w:unhideWhenUsed/>
+    <w:rsid w:val="00414EDB"/>
+    <w:pPr>
+      <w:tabs>
+        <w:tab w:val="center" w:pos="4513"/>
+        <w:tab w:val="right" w:pos="9026"/>
+      </w:tabs>
+      <w:spacing w:after="0" w:line="240" w:lineRule="auto"/>
+    </w:pPr>
+  </w:style>
+  <w:style w:type="character" w:customStyle="1" w:styleId="HeaderChar">
+    <w:name w:val="Header Char"/>
+    <w:basedOn w:val="DefaultParagraphFont"/>
+    <w:link w:val="Header"/>
+    <w:uiPriority w:val="99"/>
+    <w:rsid w:val="00414EDB"/>
+  </w:style>
+  <w:style w:type="paragraph" w:styleId="Footer">
+    <w:name w:val="footer"/>
+    <w:basedOn w:val="Normal"/>
+    <w:link w:val="FooterChar"/>
+    <w:uiPriority w:val="99"/>
+    <w:unhideWhenUsed/>
+    <w:rsid w:val="00414EDB"/>
+    <w:pPr>
+      <w:tabs>
+        <w:tab w:val="center" w:pos="4513"/>
+        <w:tab w:val="right" w:pos="9026"/>
+      </w:tabs>
+      <w:spacing w:after="0" w:line="240" w:lineRule="auto"/>
+    </w:pPr>
+  </w:style>
+  <w:style w:type="character" w:customStyle="1" w:styleId="FooterChar">
+    <w:name w:val="Footer Char"/>
+    <w:basedOn w:val="DefaultParagraphFont"/>
+    <w:link w:val="Footer"/>
+    <w:uiPriority w:val="99"/>
+    <w:rsid w:val="00414EDB"/>
+  </w:style>
 </w:styles>
 </file>
 
@@ -1063,4 +3934,16 @@
     </a:ext>
   </a:extLst>
 </a:theme>
+</file>
+
+<file path=customXml/item1.xml><?xml version="1.0" encoding="utf-8"?>
+<b:Sources xmlns:b="http://schemas.openxmlformats.org/officeDocument/2006/bibliography" xmlns="http://schemas.openxmlformats.org/officeDocument/2006/bibliography" SelectedStyle="\APASixthEditionOfficeOnline.xsl" StyleName="APA" Version="6"/>
+</file>
+
+<file path=customXml/itemProps1.xml><?xml version="1.0" encoding="utf-8"?>
+<ds:datastoreItem xmlns:ds="http://schemas.openxmlformats.org/officeDocument/2006/customXml" ds:itemID="{25EFAFAA-71C6-4993-9BE3-1BB101E47641}">
+  <ds:schemaRefs>
+    <ds:schemaRef ds:uri="http://schemas.openxmlformats.org/officeDocument/2006/bibliography"/>
+  </ds:schemaRefs>
+</ds:datastoreItem>
 </file>
</xml_diff>